<commit_message>
Update CV with: 2023 shows, In Cahoots residency, CSP board position
</commit_message>
<xml_diff>
--- a/Emily Kampa CV.docx
+++ b/Emily Kampa CV.docx
@@ -518,7 +518,6 @@
         <w:autoSpaceDN w:val="0"/>
         <w:adjustRightInd w:val="0"/>
         <w:spacing w:line="240" w:lineRule="atLeast"/>
-        <w:ind w:left="810" w:hanging="810"/>
         <w:textAlignment w:val="center"/>
         <w:rPr>
           <w:rFonts w:ascii="Helvetica Neue Light" w:hAnsi="Helvetica Neue Light" w:cs="Helvetica Neue"/>
@@ -529,39 +528,6 @@
           <w:szCs w:val="26"/>
         </w:rPr>
       </w:pPr>
-      <w:r>
-        <w:rPr>
-          <w:rFonts w:ascii="Helvetica Neue Light" w:hAnsi="Helvetica Neue Light" w:cs="Helvetica Neue"/>
-          <w:b/>
-          <w:bCs/>
-          <w:color w:val="000000"/>
-          <w:sz w:val="26"/>
-          <w:szCs w:val="26"/>
-        </w:rPr>
-        <w:t xml:space="preserve">Upcoming </w:t>
-      </w:r>
-      <w:r>
-        <w:rPr>
-          <w:rFonts w:ascii="Helvetica Neue Light" w:hAnsi="Helvetica Neue Light" w:cs="Helvetica Neue"/>
-          <w:b/>
-          <w:bCs/>
-          <w:color w:val="000000"/>
-          <w:sz w:val="26"/>
-          <w:szCs w:val="26"/>
-        </w:rPr>
-        <w:t>Group</w:t>
-      </w:r>
-      <w:r>
-        <w:rPr>
-          <w:rFonts w:ascii="Helvetica Neue Light" w:hAnsi="Helvetica Neue Light" w:cs="Helvetica Neue"/>
-          <w:b/>
-          <w:bCs/>
-          <w:color w:val="000000"/>
-          <w:sz w:val="26"/>
-          <w:szCs w:val="26"/>
-        </w:rPr>
-        <w:t xml:space="preserve"> Exhibitions </w:t>
-      </w:r>
     </w:p>
     <w:p>
       <w:pPr>
@@ -577,10 +543,43 @@
           <w:b/>
           <w:bCs/>
           <w:color w:val="000000"/>
-          <w:sz w:val="20"/>
-          <w:szCs w:val="20"/>
-        </w:rPr>
-      </w:pPr>
+          <w:sz w:val="26"/>
+          <w:szCs w:val="26"/>
+        </w:rPr>
+      </w:pPr>
+      <w:r>
+        <w:rPr>
+          <w:rFonts w:ascii="Helvetica Neue Light" w:hAnsi="Helvetica Neue Light" w:cs="Helvetica Neue"/>
+          <w:b/>
+          <w:bCs/>
+          <w:color w:val="000000"/>
+          <w:sz w:val="26"/>
+          <w:szCs w:val="26"/>
+        </w:rPr>
+        <w:t xml:space="preserve">Upcoming </w:t>
+      </w:r>
+      <w:r>
+        <w:rPr>
+          <w:rFonts w:ascii="Helvetica Neue Light" w:hAnsi="Helvetica Neue Light" w:cs="Helvetica Neue"/>
+          <w:b/>
+          <w:bCs/>
+          <w:color w:val="000000"/>
+          <w:sz w:val="26"/>
+          <w:szCs w:val="26"/>
+        </w:rPr>
+        <w:t>Group</w:t>
+      </w:r>
+      <w:r>
+        <w:rPr>
+          <w:rFonts w:ascii="Helvetica Neue Light" w:hAnsi="Helvetica Neue Light" w:cs="Helvetica Neue"/>
+          <w:b/>
+          <w:bCs/>
+          <w:color w:val="000000"/>
+          <w:sz w:val="26"/>
+          <w:szCs w:val="26"/>
+        </w:rPr>
+        <w:t xml:space="preserve"> Exhibitions </w:t>
+      </w:r>
     </w:p>
     <w:p>
       <w:pPr>
@@ -593,42 +592,13 @@
         <w:textAlignment w:val="center"/>
         <w:rPr>
           <w:rFonts w:ascii="Helvetica Neue Light" w:hAnsi="Helvetica Neue Light" w:cs="Helvetica Neue"/>
-          <w:color w:val="000000"/>
-          <w:sz w:val="20"/>
-          <w:szCs w:val="20"/>
-        </w:rPr>
-      </w:pPr>
-      <w:r>
-        <w:rPr>
-          <w:rFonts w:ascii="Helvetica Neue Light" w:hAnsi="Helvetica Neue Light" w:cs="Helvetica Neue"/>
-          <w:b/>
-          <w:bCs/>
-          <w:color w:val="000000"/>
-          <w:sz w:val="20"/>
-          <w:szCs w:val="20"/>
-        </w:rPr>
-        <w:t>202</w:t>
-      </w:r>
-      <w:r>
-        <w:rPr>
-          <w:rFonts w:ascii="Helvetica Neue Light" w:hAnsi="Helvetica Neue Light" w:cs="Helvetica Neue"/>
-          <w:b/>
-          <w:bCs/>
-          <w:color w:val="000000"/>
-          <w:sz w:val="20"/>
-          <w:szCs w:val="20"/>
-        </w:rPr>
-        <w:t xml:space="preserve">3             </w:t>
-      </w:r>
-      <w:r>
-        <w:rPr>
-          <w:rFonts w:ascii="Helvetica Neue Light" w:hAnsi="Helvetica Neue Light" w:cs="Helvetica Neue"/>
-          <w:color w:val="000000"/>
-          <w:sz w:val="20"/>
-          <w:szCs w:val="20"/>
-        </w:rPr>
-        <w:t>Keller Building summer gallery featured artist, Minneapolis, MN.</w:t>
-      </w:r>
+          <w:b/>
+          <w:bCs/>
+          <w:color w:val="000000"/>
+          <w:sz w:val="20"/>
+          <w:szCs w:val="20"/>
+        </w:rPr>
+      </w:pPr>
     </w:p>
     <w:p>
       <w:pPr>
@@ -668,80 +638,15 @@
         </w:rPr>
         <w:t xml:space="preserve">3             </w:t>
       </w:r>
-      <w:proofErr w:type="spellStart"/>
-      <w:r>
-        <w:rPr>
-          <w:rFonts w:ascii="Helvetica Neue Light" w:hAnsi="Helvetica Neue Light" w:cs="Helvetica Neue"/>
-          <w:color w:val="000000"/>
-          <w:sz w:val="20"/>
-          <w:szCs w:val="20"/>
-        </w:rPr>
-        <w:t>Q.</w:t>
-      </w:r>
-      <w:r>
-        <w:rPr>
-          <w:rFonts w:ascii="Helvetica Neue Light" w:hAnsi="Helvetica Neue Light" w:cs="Helvetica Neue"/>
-          <w:color w:val="000000"/>
-          <w:sz w:val="20"/>
-          <w:szCs w:val="20"/>
-        </w:rPr>
-        <w:t>arma</w:t>
-      </w:r>
-      <w:proofErr w:type="spellEnd"/>
-      <w:r>
-        <w:rPr>
-          <w:rFonts w:ascii="Helvetica Neue Light" w:hAnsi="Helvetica Neue Light" w:cs="Helvetica Neue"/>
-          <w:color w:val="000000"/>
-          <w:sz w:val="20"/>
-          <w:szCs w:val="20"/>
-        </w:rPr>
-        <w:t xml:space="preserve"> Building </w:t>
-      </w:r>
-      <w:r>
-        <w:rPr>
-          <w:rFonts w:ascii="Helvetica Neue Light" w:hAnsi="Helvetica Neue Light" w:cs="Helvetica Neue"/>
-          <w:color w:val="000000"/>
-          <w:sz w:val="20"/>
-          <w:szCs w:val="20"/>
-        </w:rPr>
-        <w:t>featured</w:t>
-      </w:r>
-      <w:r>
-        <w:rPr>
-          <w:rFonts w:ascii="Helvetica Neue Light" w:hAnsi="Helvetica Neue Light" w:cs="Helvetica Neue"/>
-          <w:color w:val="000000"/>
-          <w:sz w:val="20"/>
-          <w:szCs w:val="20"/>
-        </w:rPr>
-        <w:t xml:space="preserve"> artist</w:t>
-      </w:r>
-      <w:r>
-        <w:rPr>
-          <w:rFonts w:ascii="Helvetica Neue Light" w:hAnsi="Helvetica Neue Light" w:cs="Helvetica Neue"/>
-          <w:color w:val="000000"/>
-          <w:sz w:val="20"/>
-          <w:szCs w:val="20"/>
-        </w:rPr>
-        <w:t>, Art-A-Whirl, Minneapolis, MN.</w:t>
-      </w:r>
-    </w:p>
-    <w:p>
-      <w:pPr>
-        <w:suppressAutoHyphens/>
-        <w:autoSpaceDE w:val="0"/>
-        <w:autoSpaceDN w:val="0"/>
-        <w:adjustRightInd w:val="0"/>
-        <w:spacing w:line="240" w:lineRule="atLeast"/>
-        <w:textAlignment w:val="center"/>
-        <w:rPr>
-          <w:rFonts w:ascii="Helvetica Neue Light" w:hAnsi="Helvetica Neue Light" w:cs="Helvetica Neue"/>
-          <w:b/>
-          <w:bCs/>
-          <w:color w:val="000000"/>
-          <w:sz w:val="26"/>
-          <w:szCs w:val="26"/>
-        </w:rPr>
-      </w:pPr>
+      <w:r>
+        <w:rPr>
+          <w:rFonts w:ascii="Helvetica Neue Light" w:hAnsi="Helvetica Neue Light" w:cs="Helvetica Neue"/>
+          <w:color w:val="000000"/>
+          <w:sz w:val="20"/>
+          <w:szCs w:val="20"/>
+        </w:rPr>
+        <w:t>Keller Building summer gallery featured artist, Minneapolis, MN.</w:t>
+      </w:r>
     </w:p>
     <w:p>
       <w:pPr>
@@ -754,6 +659,137 @@
         <w:textAlignment w:val="center"/>
         <w:rPr>
           <w:rFonts w:ascii="Helvetica Neue Light" w:hAnsi="Helvetica Neue Light" w:cs="Helvetica Neue"/>
+          <w:color w:val="000000"/>
+          <w:sz w:val="20"/>
+          <w:szCs w:val="20"/>
+        </w:rPr>
+      </w:pPr>
+      <w:r>
+        <w:rPr>
+          <w:rFonts w:ascii="Helvetica Neue Light" w:hAnsi="Helvetica Neue Light" w:cs="Helvetica Neue"/>
+          <w:b/>
+          <w:bCs/>
+          <w:color w:val="000000"/>
+          <w:sz w:val="20"/>
+          <w:szCs w:val="20"/>
+        </w:rPr>
+        <w:t>202</w:t>
+      </w:r>
+      <w:r>
+        <w:rPr>
+          <w:rFonts w:ascii="Helvetica Neue Light" w:hAnsi="Helvetica Neue Light" w:cs="Helvetica Neue"/>
+          <w:b/>
+          <w:bCs/>
+          <w:color w:val="000000"/>
+          <w:sz w:val="20"/>
+          <w:szCs w:val="20"/>
+        </w:rPr>
+        <w:t xml:space="preserve">3             </w:t>
+      </w:r>
+      <w:proofErr w:type="spellStart"/>
+      <w:r>
+        <w:rPr>
+          <w:rFonts w:ascii="Helvetica Neue Light" w:hAnsi="Helvetica Neue Light" w:cs="Helvetica Neue"/>
+          <w:color w:val="000000"/>
+          <w:sz w:val="20"/>
+          <w:szCs w:val="20"/>
+        </w:rPr>
+        <w:t>Q.</w:t>
+      </w:r>
+      <w:r>
+        <w:rPr>
+          <w:rFonts w:ascii="Helvetica Neue Light" w:hAnsi="Helvetica Neue Light" w:cs="Helvetica Neue"/>
+          <w:color w:val="000000"/>
+          <w:sz w:val="20"/>
+          <w:szCs w:val="20"/>
+        </w:rPr>
+        <w:t>arma</w:t>
+      </w:r>
+      <w:proofErr w:type="spellEnd"/>
+      <w:r>
+        <w:rPr>
+          <w:rFonts w:ascii="Helvetica Neue Light" w:hAnsi="Helvetica Neue Light" w:cs="Helvetica Neue"/>
+          <w:color w:val="000000"/>
+          <w:sz w:val="20"/>
+          <w:szCs w:val="20"/>
+        </w:rPr>
+        <w:t xml:space="preserve"> Building </w:t>
+      </w:r>
+      <w:r>
+        <w:rPr>
+          <w:rFonts w:ascii="Helvetica Neue Light" w:hAnsi="Helvetica Neue Light" w:cs="Helvetica Neue"/>
+          <w:color w:val="000000"/>
+          <w:sz w:val="20"/>
+          <w:szCs w:val="20"/>
+        </w:rPr>
+        <w:t>featured</w:t>
+      </w:r>
+      <w:r>
+        <w:rPr>
+          <w:rFonts w:ascii="Helvetica Neue Light" w:hAnsi="Helvetica Neue Light" w:cs="Helvetica Neue"/>
+          <w:color w:val="000000"/>
+          <w:sz w:val="20"/>
+          <w:szCs w:val="20"/>
+        </w:rPr>
+        <w:t xml:space="preserve"> artist</w:t>
+      </w:r>
+      <w:r>
+        <w:rPr>
+          <w:rFonts w:ascii="Helvetica Neue Light" w:hAnsi="Helvetica Neue Light" w:cs="Helvetica Neue"/>
+          <w:color w:val="000000"/>
+          <w:sz w:val="20"/>
+          <w:szCs w:val="20"/>
+        </w:rPr>
+        <w:t>, Art-A-Whirl, Minneapolis, MN.</w:t>
+      </w:r>
+    </w:p>
+    <w:p>
+      <w:pPr>
+        <w:suppressAutoHyphens/>
+        <w:autoSpaceDE w:val="0"/>
+        <w:autoSpaceDN w:val="0"/>
+        <w:adjustRightInd w:val="0"/>
+        <w:spacing w:line="240" w:lineRule="atLeast"/>
+        <w:textAlignment w:val="center"/>
+        <w:rPr>
+          <w:rFonts w:ascii="Helvetica Neue Light" w:hAnsi="Helvetica Neue Light" w:cs="Helvetica Neue"/>
+          <w:b/>
+          <w:bCs/>
+          <w:color w:val="000000"/>
+          <w:sz w:val="26"/>
+          <w:szCs w:val="26"/>
+        </w:rPr>
+      </w:pPr>
+    </w:p>
+    <w:p>
+      <w:pPr>
+        <w:suppressAutoHyphens/>
+        <w:autoSpaceDE w:val="0"/>
+        <w:autoSpaceDN w:val="0"/>
+        <w:adjustRightInd w:val="0"/>
+        <w:spacing w:line="240" w:lineRule="atLeast"/>
+        <w:textAlignment w:val="center"/>
+        <w:rPr>
+          <w:rFonts w:ascii="Helvetica Neue Light" w:hAnsi="Helvetica Neue Light" w:cs="Helvetica Neue"/>
+          <w:b/>
+          <w:bCs/>
+          <w:color w:val="000000"/>
+          <w:sz w:val="26"/>
+          <w:szCs w:val="26"/>
+        </w:rPr>
+      </w:pPr>
+    </w:p>
+    <w:p>
+      <w:pPr>
+        <w:suppressAutoHyphens/>
+        <w:autoSpaceDE w:val="0"/>
+        <w:autoSpaceDN w:val="0"/>
+        <w:adjustRightInd w:val="0"/>
+        <w:spacing w:line="240" w:lineRule="atLeast"/>
+        <w:ind w:left="810" w:hanging="810"/>
+        <w:textAlignment w:val="center"/>
+        <w:rPr>
+          <w:rFonts w:ascii="Helvetica Neue Light" w:hAnsi="Helvetica Neue Light" w:cs="Helvetica Neue"/>
           <w:b/>
           <w:bCs/>
           <w:color w:val="000000"/>
@@ -826,18 +862,387 @@
           <w:sz w:val="20"/>
           <w:szCs w:val="20"/>
         </w:rPr>
-        <w:t>3</w:t>
-      </w:r>
-      <w:r>
-        <w:rPr>
-          <w:rFonts w:ascii="Helvetica Neue Light" w:hAnsi="Helvetica Neue Light" w:cs="Helvetica Neue"/>
-          <w:b/>
-          <w:bCs/>
-          <w:color w:val="000000"/>
-          <w:sz w:val="20"/>
-          <w:szCs w:val="20"/>
-        </w:rPr>
-        <w:t xml:space="preserve">             </w:t>
+        <w:t xml:space="preserve">3             </w:t>
+      </w:r>
+      <w:r>
+        <w:rPr>
+          <w:rFonts w:ascii="Helvetica Neue Light" w:hAnsi="Helvetica Neue Light" w:cs="Helvetica Neue"/>
+          <w:i/>
+          <w:iCs/>
+          <w:color w:val="000000"/>
+          <w:sz w:val="20"/>
+          <w:szCs w:val="20"/>
+        </w:rPr>
+        <w:t xml:space="preserve">MORE the MERRIER, </w:t>
+      </w:r>
+      <w:r>
+        <w:rPr>
+          <w:rFonts w:ascii="Helvetica Neue Light" w:hAnsi="Helvetica Neue Light" w:cs="Helvetica Neue"/>
+          <w:color w:val="000000"/>
+          <w:sz w:val="20"/>
+          <w:szCs w:val="20"/>
+        </w:rPr>
+        <w:t>Art Ark Gallery, San Jose, CA.</w:t>
+      </w:r>
+    </w:p>
+    <w:p>
+      <w:pPr>
+        <w:suppressAutoHyphens/>
+        <w:autoSpaceDE w:val="0"/>
+        <w:autoSpaceDN w:val="0"/>
+        <w:adjustRightInd w:val="0"/>
+        <w:spacing w:line="240" w:lineRule="atLeast"/>
+        <w:ind w:left="810" w:hanging="810"/>
+        <w:textAlignment w:val="center"/>
+        <w:rPr>
+          <w:rFonts w:ascii="Helvetica Neue Light" w:hAnsi="Helvetica Neue Light" w:cs="Helvetica Neue"/>
+          <w:color w:val="000000"/>
+          <w:sz w:val="20"/>
+          <w:szCs w:val="20"/>
+        </w:rPr>
+      </w:pPr>
+      <w:r>
+        <w:rPr>
+          <w:rFonts w:ascii="Helvetica Neue Light" w:hAnsi="Helvetica Neue Light" w:cs="Helvetica Neue"/>
+          <w:b/>
+          <w:bCs/>
+          <w:color w:val="000000"/>
+          <w:sz w:val="20"/>
+          <w:szCs w:val="20"/>
+        </w:rPr>
+        <w:t>202</w:t>
+      </w:r>
+      <w:r>
+        <w:rPr>
+          <w:rFonts w:ascii="Helvetica Neue Light" w:hAnsi="Helvetica Neue Light" w:cs="Helvetica Neue"/>
+          <w:b/>
+          <w:bCs/>
+          <w:color w:val="000000"/>
+          <w:sz w:val="20"/>
+          <w:szCs w:val="20"/>
+        </w:rPr>
+        <w:t xml:space="preserve">3             </w:t>
+      </w:r>
+      <w:r>
+        <w:rPr>
+          <w:rFonts w:ascii="Helvetica Neue Light" w:hAnsi="Helvetica Neue Light" w:cs="Helvetica Neue"/>
+          <w:i/>
+          <w:iCs/>
+          <w:color w:val="000000"/>
+          <w:sz w:val="20"/>
+          <w:szCs w:val="20"/>
+        </w:rPr>
+        <w:t xml:space="preserve">Retrospect: Winter Show, </w:t>
+      </w:r>
+      <w:r>
+        <w:rPr>
+          <w:rFonts w:ascii="Helvetica Neue Light" w:hAnsi="Helvetica Neue Light" w:cs="Helvetica Neue"/>
+          <w:color w:val="000000"/>
+          <w:sz w:val="20"/>
+          <w:szCs w:val="20"/>
+        </w:rPr>
+        <w:t>Hunt &amp; Gather Gallery, San Francisco, CA.</w:t>
+      </w:r>
+    </w:p>
+    <w:p>
+      <w:pPr>
+        <w:suppressAutoHyphens/>
+        <w:autoSpaceDE w:val="0"/>
+        <w:autoSpaceDN w:val="0"/>
+        <w:adjustRightInd w:val="0"/>
+        <w:spacing w:line="240" w:lineRule="atLeast"/>
+        <w:ind w:left="810" w:hanging="810"/>
+        <w:textAlignment w:val="center"/>
+        <w:rPr>
+          <w:rFonts w:ascii="Helvetica Neue Light" w:hAnsi="Helvetica Neue Light" w:cs="Helvetica Neue"/>
+          <w:color w:val="000000"/>
+          <w:sz w:val="20"/>
+          <w:szCs w:val="20"/>
+        </w:rPr>
+      </w:pPr>
+      <w:r>
+        <w:rPr>
+          <w:rFonts w:ascii="Helvetica Neue Light" w:hAnsi="Helvetica Neue Light" w:cs="Helvetica Neue"/>
+          <w:b/>
+          <w:bCs/>
+          <w:color w:val="000000"/>
+          <w:sz w:val="20"/>
+          <w:szCs w:val="20"/>
+        </w:rPr>
+        <w:t>202</w:t>
+      </w:r>
+      <w:r>
+        <w:rPr>
+          <w:rFonts w:ascii="Helvetica Neue Light" w:hAnsi="Helvetica Neue Light" w:cs="Helvetica Neue"/>
+          <w:b/>
+          <w:bCs/>
+          <w:color w:val="000000"/>
+          <w:sz w:val="20"/>
+          <w:szCs w:val="20"/>
+        </w:rPr>
+        <w:t xml:space="preserve">3             </w:t>
+      </w:r>
+      <w:r>
+        <w:rPr>
+          <w:rFonts w:ascii="Helvetica Neue Light" w:hAnsi="Helvetica Neue Light" w:cs="Helvetica Neue"/>
+          <w:i/>
+          <w:iCs/>
+          <w:color w:val="000000"/>
+          <w:sz w:val="20"/>
+          <w:szCs w:val="20"/>
+        </w:rPr>
+        <w:t>The 109</w:t>
+      </w:r>
+      <w:r>
+        <w:rPr>
+          <w:rFonts w:ascii="Helvetica Neue Light" w:hAnsi="Helvetica Neue Light" w:cs="Helvetica Neue"/>
+          <w:i/>
+          <w:iCs/>
+          <w:color w:val="000000"/>
+          <w:sz w:val="20"/>
+          <w:szCs w:val="20"/>
+          <w:vertAlign w:val="superscript"/>
+        </w:rPr>
+        <w:t>th</w:t>
+      </w:r>
+      <w:r>
+        <w:rPr>
+          <w:rFonts w:ascii="Helvetica Neue Light" w:hAnsi="Helvetica Neue Light" w:cs="Helvetica Neue"/>
+          <w:i/>
+          <w:iCs/>
+          <w:color w:val="000000"/>
+          <w:sz w:val="20"/>
+          <w:szCs w:val="20"/>
+        </w:rPr>
+        <w:t xml:space="preserve"> Annual Membership Exhibition, California Society of Printmakers, </w:t>
+      </w:r>
+      <w:r>
+        <w:rPr>
+          <w:rFonts w:ascii="Helvetica Neue Light" w:hAnsi="Helvetica Neue Light" w:cs="Helvetica Neue"/>
+          <w:color w:val="000000"/>
+          <w:sz w:val="20"/>
+          <w:szCs w:val="20"/>
+        </w:rPr>
+        <w:t xml:space="preserve">Piedmont Center for the Arts, </w:t>
+      </w:r>
+    </w:p>
+    <w:p>
+      <w:pPr>
+        <w:suppressAutoHyphens/>
+        <w:autoSpaceDE w:val="0"/>
+        <w:autoSpaceDN w:val="0"/>
+        <w:adjustRightInd w:val="0"/>
+        <w:spacing w:line="240" w:lineRule="atLeast"/>
+        <w:ind w:left="810" w:hanging="90"/>
+        <w:textAlignment w:val="center"/>
+        <w:rPr>
+          <w:rFonts w:ascii="Helvetica Neue Light" w:hAnsi="Helvetica Neue Light" w:cs="Helvetica Neue"/>
+          <w:color w:val="000000"/>
+          <w:sz w:val="20"/>
+          <w:szCs w:val="20"/>
+        </w:rPr>
+      </w:pPr>
+      <w:r>
+        <w:rPr>
+          <w:rFonts w:ascii="Helvetica Neue Light" w:hAnsi="Helvetica Neue Light" w:cs="Helvetica Neue"/>
+          <w:b/>
+          <w:bCs/>
+          <w:color w:val="000000"/>
+          <w:sz w:val="20"/>
+          <w:szCs w:val="20"/>
+        </w:rPr>
+        <w:t xml:space="preserve">         </w:t>
+      </w:r>
+      <w:r>
+        <w:rPr>
+          <w:rFonts w:ascii="Helvetica Neue Light" w:hAnsi="Helvetica Neue Light" w:cs="Helvetica Neue"/>
+          <w:color w:val="000000"/>
+          <w:sz w:val="20"/>
+          <w:szCs w:val="20"/>
+        </w:rPr>
+        <w:t>Piedmont, CA.</w:t>
+      </w:r>
+    </w:p>
+    <w:p>
+      <w:pPr>
+        <w:suppressAutoHyphens/>
+        <w:autoSpaceDE w:val="0"/>
+        <w:autoSpaceDN w:val="0"/>
+        <w:adjustRightInd w:val="0"/>
+        <w:spacing w:line="240" w:lineRule="atLeast"/>
+        <w:ind w:left="810" w:hanging="810"/>
+        <w:textAlignment w:val="center"/>
+        <w:rPr>
+          <w:rFonts w:ascii="Helvetica Neue Light" w:hAnsi="Helvetica Neue Light" w:cs="Helvetica Neue"/>
+          <w:color w:val="000000"/>
+          <w:sz w:val="20"/>
+          <w:szCs w:val="20"/>
+        </w:rPr>
+      </w:pPr>
+      <w:r>
+        <w:rPr>
+          <w:rFonts w:ascii="Helvetica Neue Light" w:hAnsi="Helvetica Neue Light" w:cs="Helvetica Neue"/>
+          <w:b/>
+          <w:bCs/>
+          <w:color w:val="000000"/>
+          <w:sz w:val="20"/>
+          <w:szCs w:val="20"/>
+        </w:rPr>
+        <w:t>202</w:t>
+      </w:r>
+      <w:r>
+        <w:rPr>
+          <w:rFonts w:ascii="Helvetica Neue Light" w:hAnsi="Helvetica Neue Light" w:cs="Helvetica Neue"/>
+          <w:b/>
+          <w:bCs/>
+          <w:color w:val="000000"/>
+          <w:sz w:val="20"/>
+          <w:szCs w:val="20"/>
+        </w:rPr>
+        <w:t xml:space="preserve">3             </w:t>
+      </w:r>
+      <w:r>
+        <w:rPr>
+          <w:rFonts w:ascii="Helvetica Neue Light" w:hAnsi="Helvetica Neue Light" w:cs="Helvetica Neue"/>
+          <w:color w:val="000000"/>
+          <w:sz w:val="20"/>
+          <w:szCs w:val="20"/>
+        </w:rPr>
+        <w:t>Keller Building summer gallery featured artist, Minneapolis, MN.</w:t>
+      </w:r>
+    </w:p>
+    <w:p>
+      <w:pPr>
+        <w:suppressAutoHyphens/>
+        <w:autoSpaceDE w:val="0"/>
+        <w:autoSpaceDN w:val="0"/>
+        <w:adjustRightInd w:val="0"/>
+        <w:spacing w:line="240" w:lineRule="atLeast"/>
+        <w:ind w:left="810" w:hanging="810"/>
+        <w:textAlignment w:val="center"/>
+        <w:rPr>
+          <w:rFonts w:ascii="Helvetica Neue Light" w:hAnsi="Helvetica Neue Light" w:cs="Helvetica Neue"/>
+          <w:color w:val="000000"/>
+          <w:sz w:val="20"/>
+          <w:szCs w:val="20"/>
+        </w:rPr>
+      </w:pPr>
+      <w:r>
+        <w:rPr>
+          <w:rFonts w:ascii="Helvetica Neue Light" w:hAnsi="Helvetica Neue Light" w:cs="Helvetica Neue"/>
+          <w:b/>
+          <w:bCs/>
+          <w:color w:val="000000"/>
+          <w:sz w:val="20"/>
+          <w:szCs w:val="20"/>
+        </w:rPr>
+        <w:t>202</w:t>
+      </w:r>
+      <w:r>
+        <w:rPr>
+          <w:rFonts w:ascii="Helvetica Neue Light" w:hAnsi="Helvetica Neue Light" w:cs="Helvetica Neue"/>
+          <w:b/>
+          <w:bCs/>
+          <w:color w:val="000000"/>
+          <w:sz w:val="20"/>
+          <w:szCs w:val="20"/>
+        </w:rPr>
+        <w:t xml:space="preserve">3             </w:t>
+      </w:r>
+      <w:proofErr w:type="spellStart"/>
+      <w:r>
+        <w:rPr>
+          <w:rFonts w:ascii="Helvetica Neue Light" w:hAnsi="Helvetica Neue Light" w:cs="Helvetica Neue"/>
+          <w:color w:val="000000"/>
+          <w:sz w:val="20"/>
+          <w:szCs w:val="20"/>
+        </w:rPr>
+        <w:t>Q.</w:t>
+      </w:r>
+      <w:r>
+        <w:rPr>
+          <w:rFonts w:ascii="Helvetica Neue Light" w:hAnsi="Helvetica Neue Light" w:cs="Helvetica Neue"/>
+          <w:color w:val="000000"/>
+          <w:sz w:val="20"/>
+          <w:szCs w:val="20"/>
+        </w:rPr>
+        <w:t>arma</w:t>
+      </w:r>
+      <w:proofErr w:type="spellEnd"/>
+      <w:r>
+        <w:rPr>
+          <w:rFonts w:ascii="Helvetica Neue Light" w:hAnsi="Helvetica Neue Light" w:cs="Helvetica Neue"/>
+          <w:color w:val="000000"/>
+          <w:sz w:val="20"/>
+          <w:szCs w:val="20"/>
+        </w:rPr>
+        <w:t xml:space="preserve"> Building </w:t>
+      </w:r>
+      <w:r>
+        <w:rPr>
+          <w:rFonts w:ascii="Helvetica Neue Light" w:hAnsi="Helvetica Neue Light" w:cs="Helvetica Neue"/>
+          <w:color w:val="000000"/>
+          <w:sz w:val="20"/>
+          <w:szCs w:val="20"/>
+        </w:rPr>
+        <w:t>featured</w:t>
+      </w:r>
+      <w:r>
+        <w:rPr>
+          <w:rFonts w:ascii="Helvetica Neue Light" w:hAnsi="Helvetica Neue Light" w:cs="Helvetica Neue"/>
+          <w:color w:val="000000"/>
+          <w:sz w:val="20"/>
+          <w:szCs w:val="20"/>
+        </w:rPr>
+        <w:t xml:space="preserve"> artist</w:t>
+      </w:r>
+      <w:r>
+        <w:rPr>
+          <w:rFonts w:ascii="Helvetica Neue Light" w:hAnsi="Helvetica Neue Light" w:cs="Helvetica Neue"/>
+          <w:color w:val="000000"/>
+          <w:sz w:val="20"/>
+          <w:szCs w:val="20"/>
+        </w:rPr>
+        <w:t>, Art-A-Whirl, Minneapolis, MN.</w:t>
+      </w:r>
+    </w:p>
+    <w:p>
+      <w:pPr>
+        <w:suppressAutoHyphens/>
+        <w:autoSpaceDE w:val="0"/>
+        <w:autoSpaceDN w:val="0"/>
+        <w:adjustRightInd w:val="0"/>
+        <w:spacing w:line="240" w:lineRule="atLeast"/>
+        <w:ind w:left="810" w:hanging="810"/>
+        <w:textAlignment w:val="center"/>
+        <w:rPr>
+          <w:rFonts w:ascii="Helvetica Neue Light" w:hAnsi="Helvetica Neue Light" w:cs="Helvetica Neue"/>
+          <w:color w:val="000000"/>
+          <w:sz w:val="20"/>
+          <w:szCs w:val="20"/>
+        </w:rPr>
+      </w:pPr>
+      <w:r>
+        <w:rPr>
+          <w:rFonts w:ascii="Helvetica Neue Light" w:hAnsi="Helvetica Neue Light" w:cs="Helvetica Neue"/>
+          <w:b/>
+          <w:bCs/>
+          <w:color w:val="000000"/>
+          <w:sz w:val="20"/>
+          <w:szCs w:val="20"/>
+        </w:rPr>
+        <w:t>202</w:t>
+      </w:r>
+      <w:r>
+        <w:rPr>
+          <w:rFonts w:ascii="Helvetica Neue Light" w:hAnsi="Helvetica Neue Light" w:cs="Helvetica Neue"/>
+          <w:b/>
+          <w:bCs/>
+          <w:color w:val="000000"/>
+          <w:sz w:val="20"/>
+          <w:szCs w:val="20"/>
+        </w:rPr>
+        <w:t xml:space="preserve">3             </w:t>
       </w:r>
       <w:r>
         <w:rPr>
@@ -1783,6 +2188,27 @@
     </w:p>
     <w:p>
       <w:pPr>
+        <w:tabs>
+          <w:tab w:val="left" w:pos="989"/>
+        </w:tabs>
+        <w:suppressAutoHyphens/>
+        <w:autoSpaceDE w:val="0"/>
+        <w:autoSpaceDN w:val="0"/>
+        <w:adjustRightInd w:val="0"/>
+        <w:spacing w:line="240" w:lineRule="atLeast"/>
+        <w:textAlignment w:val="center"/>
+        <w:rPr>
+          <w:rFonts w:ascii="Helvetica Neue Light" w:hAnsi="Helvetica Neue Light" w:cs="Helvetica Neue"/>
+          <w:b/>
+          <w:bCs/>
+          <w:color w:val="000000"/>
+          <w:sz w:val="26"/>
+          <w:szCs w:val="26"/>
+        </w:rPr>
+      </w:pPr>
+    </w:p>
+    <w:p>
+      <w:pPr>
         <w:suppressAutoHyphens/>
         <w:autoSpaceDE w:val="0"/>
         <w:autoSpaceDN w:val="0"/>
@@ -2578,6 +3004,24 @@
     </w:p>
     <w:p>
       <w:pPr>
+        <w:suppressAutoHyphens/>
+        <w:autoSpaceDE w:val="0"/>
+        <w:autoSpaceDN w:val="0"/>
+        <w:adjustRightInd w:val="0"/>
+        <w:spacing w:line="240" w:lineRule="atLeast"/>
+        <w:textAlignment w:val="center"/>
+        <w:rPr>
+          <w:rFonts w:ascii="Helvetica Neue Light" w:hAnsi="Helvetica Neue Light" w:cs="Helvetica Neue"/>
+          <w:b/>
+          <w:bCs/>
+          <w:color w:val="000000"/>
+          <w:sz w:val="26"/>
+          <w:szCs w:val="26"/>
+        </w:rPr>
+      </w:pPr>
+    </w:p>
+    <w:p>
+      <w:pPr>
         <w:pStyle w:val="paragraphHelNeueRegular1012"/>
         <w:ind w:left="0" w:firstLine="0"/>
         <w:rPr>
@@ -2594,6 +3038,7 @@
           <w:sz w:val="26"/>
           <w:szCs w:val="26"/>
         </w:rPr>
+        <w:lastRenderedPageBreak/>
         <w:t>Residencies and Workshops</w:t>
       </w:r>
     </w:p>
@@ -2612,6 +3057,95 @@
         <w:ind w:left="1710" w:hanging="1710"/>
         <w:rPr>
           <w:rFonts w:ascii="Helvetica Neue Light" w:hAnsi="Helvetica Neue Light"/>
+          <w:b/>
+          <w:bCs/>
+        </w:rPr>
+      </w:pPr>
+      <w:r>
+        <w:rPr>
+          <w:rFonts w:ascii="Helvetica Neue Light" w:hAnsi="Helvetica Neue Light"/>
+          <w:b/>
+          <w:bCs/>
+        </w:rPr>
+        <w:t>20</w:t>
+      </w:r>
+      <w:r>
+        <w:rPr>
+          <w:rFonts w:ascii="Helvetica Neue Light" w:hAnsi="Helvetica Neue Light"/>
+          <w:b/>
+          <w:bCs/>
+        </w:rPr>
+        <w:t>24</w:t>
+      </w:r>
+      <w:r>
+        <w:rPr>
+          <w:rFonts w:ascii="Helvetica Neue Light" w:hAnsi="Helvetica Neue Light"/>
+          <w:b/>
+          <w:bCs/>
+        </w:rPr>
+        <w:t xml:space="preserve">   </w:t>
+      </w:r>
+      <w:r>
+        <w:rPr>
+          <w:rFonts w:ascii="Helvetica Neue Light" w:hAnsi="Helvetica Neue Light"/>
+        </w:rPr>
+        <w:t xml:space="preserve">           </w:t>
+      </w:r>
+      <w:r>
+        <w:rPr>
+          <w:rFonts w:ascii="Helvetica Neue Light" w:hAnsi="Helvetica Neue Light"/>
+        </w:rPr>
+        <w:t>In Cahoots</w:t>
+      </w:r>
+      <w:r>
+        <w:rPr>
+          <w:rFonts w:ascii="Helvetica Neue Light" w:hAnsi="Helvetica Neue Light"/>
+        </w:rPr>
+        <w:t xml:space="preserve"> Residency, </w:t>
+      </w:r>
+      <w:r>
+        <w:rPr>
+          <w:rFonts w:ascii="Helvetica Neue Light" w:hAnsi="Helvetica Neue Light"/>
+        </w:rPr>
+        <w:t>In Cahoots</w:t>
+      </w:r>
+      <w:r>
+        <w:rPr>
+          <w:rFonts w:ascii="Helvetica Neue Light" w:hAnsi="Helvetica Neue Light"/>
+        </w:rPr>
+        <w:t xml:space="preserve">, </w:t>
+      </w:r>
+      <w:r>
+        <w:rPr>
+          <w:rFonts w:ascii="Helvetica Neue Light" w:hAnsi="Helvetica Neue Light"/>
+        </w:rPr>
+        <w:t>Petaluma, California</w:t>
+      </w:r>
+      <w:r>
+        <w:rPr>
+          <w:rFonts w:ascii="Helvetica Neue Light" w:hAnsi="Helvetica Neue Light"/>
+        </w:rPr>
+        <w:t xml:space="preserve">. </w:t>
+      </w:r>
+      <w:r>
+        <w:rPr>
+          <w:rFonts w:ascii="Helvetica Neue Light" w:hAnsi="Helvetica Neue Light"/>
+        </w:rPr>
+        <w:br/>
+      </w:r>
+      <w:r>
+        <w:rPr>
+          <w:rFonts w:ascii="Helvetica Neue Light" w:hAnsi="Helvetica Neue Light"/>
+        </w:rPr>
+        <w:t>Iterating on past work and inspired by the surrounding environment, during my time at In Cahoots I designed and carved a new block, created a new edition of multi-block prints, and worked towards a new experimental printmaking project.</w:t>
+      </w:r>
+    </w:p>
+    <w:p>
+      <w:pPr>
+        <w:pStyle w:val="paragraphHelNeueRegular1012"/>
+        <w:ind w:left="1710" w:hanging="1710"/>
+        <w:rPr>
+          <w:rFonts w:ascii="Helvetica Neue Light" w:hAnsi="Helvetica Neue Light"/>
           <w:sz w:val="26"/>
           <w:szCs w:val="26"/>
         </w:rPr>
@@ -2923,21 +3457,23 @@
         <w:pStyle w:val="paragraphHelNeueRegular1012"/>
         <w:ind w:left="0" w:firstLine="0"/>
         <w:rPr>
-          <w:rStyle w:val="job-titleHelNeueBold1012"/>
           <w:rFonts w:ascii="Helvetica Neue Light" w:hAnsi="Helvetica Neue Light"/>
           <w:sz w:val="26"/>
           <w:szCs w:val="26"/>
         </w:rPr>
       </w:pPr>
-      <w:r>
+    </w:p>
+    <w:p>
+      <w:pPr>
+        <w:pStyle w:val="paragraphHelNeueRegular1012"/>
+        <w:ind w:left="0" w:firstLine="0"/>
         <w:rPr>
           <w:rStyle w:val="job-titleHelNeueBold1012"/>
           <w:rFonts w:ascii="Helvetica Neue Light" w:hAnsi="Helvetica Neue Light"/>
           <w:sz w:val="26"/>
           <w:szCs w:val="26"/>
         </w:rPr>
-        <w:t xml:space="preserve">Professional </w:t>
-      </w:r>
+      </w:pPr>
       <w:r>
         <w:rPr>
           <w:rStyle w:val="job-titleHelNeueBold1012"/>
@@ -2945,7 +3481,7 @@
           <w:sz w:val="26"/>
           <w:szCs w:val="26"/>
         </w:rPr>
-        <w:t xml:space="preserve">Arts </w:t>
+        <w:t xml:space="preserve">Professional </w:t>
       </w:r>
       <w:r>
         <w:rPr>
@@ -2954,6 +3490,15 @@
           <w:sz w:val="26"/>
           <w:szCs w:val="26"/>
         </w:rPr>
+        <w:t xml:space="preserve">Arts </w:t>
+      </w:r>
+      <w:r>
+        <w:rPr>
+          <w:rStyle w:val="job-titleHelNeueBold1012"/>
+          <w:rFonts w:ascii="Helvetica Neue Light" w:hAnsi="Helvetica Neue Light"/>
+          <w:sz w:val="26"/>
+          <w:szCs w:val="26"/>
+        </w:rPr>
         <w:t>Experience</w:t>
       </w:r>
     </w:p>
@@ -2966,6 +3511,76 @@
           <w:rFonts w:ascii="Helvetica Neue Light" w:hAnsi="Helvetica Neue Light"/>
           <w:b w:val="0"/>
           <w:bCs w:val="0"/>
+        </w:rPr>
+      </w:pPr>
+    </w:p>
+    <w:p>
+      <w:pPr>
+        <w:pStyle w:val="paragraphHelNeueRegular1012"/>
+        <w:ind w:left="1710" w:hanging="1710"/>
+        <w:rPr>
+          <w:rStyle w:val="p1HelNeueRegular1012"/>
+          <w:rFonts w:ascii="Helvetica Neue Light" w:hAnsi="Helvetica Neue Light"/>
+        </w:rPr>
+      </w:pPr>
+      <w:r>
+        <w:rPr>
+          <w:rStyle w:val="job-titleHelNeueBold1012"/>
+          <w:rFonts w:ascii="Helvetica Neue Light" w:hAnsi="Helvetica Neue Light"/>
+        </w:rPr>
+        <w:t>2024-Current</w:t>
+      </w:r>
+      <w:r>
+        <w:rPr>
+          <w:rStyle w:val="job-titleHelNeueBold1012"/>
+          <w:rFonts w:ascii="Helvetica Neue Light" w:hAnsi="Helvetica Neue Light"/>
+          <w:b w:val="0"/>
+          <w:bCs w:val="0"/>
+        </w:rPr>
+        <w:t xml:space="preserve">  </w:t>
+      </w:r>
+      <w:r>
+        <w:rPr>
+          <w:rStyle w:val="job-titleHelNeueBold1012"/>
+          <w:rFonts w:ascii="Helvetica Neue Light" w:hAnsi="Helvetica Neue Light"/>
+        </w:rPr>
+        <w:t>CSP Education Chair</w:t>
+      </w:r>
+      <w:r>
+        <w:rPr>
+          <w:rStyle w:val="p1HelNeueRegular1012"/>
+          <w:rFonts w:ascii="Helvetica Neue Light" w:hAnsi="Helvetica Neue Light"/>
+        </w:rPr>
+        <w:t xml:space="preserve">, </w:t>
+      </w:r>
+      <w:r>
+        <w:rPr>
+          <w:rStyle w:val="p1HelNeueRegular1012"/>
+          <w:rFonts w:ascii="Helvetica Neue Light" w:hAnsi="Helvetica Neue Light"/>
+        </w:rPr>
+        <w:t xml:space="preserve">Board Member, </w:t>
+      </w:r>
+      <w:r>
+        <w:rPr>
+          <w:rFonts w:ascii="Helvetica Neue Light" w:hAnsi="Helvetica Neue Light"/>
+        </w:rPr>
+        <w:t>California Printmakers Society</w:t>
+      </w:r>
+      <w:r>
+        <w:rPr>
+          <w:rStyle w:val="p1HelNeueRegular1012"/>
+          <w:rFonts w:ascii="Helvetica Neue Light" w:hAnsi="Helvetica Neue Light"/>
+        </w:rPr>
+        <w:t>.</w:t>
+      </w:r>
+    </w:p>
+    <w:p>
+      <w:pPr>
+        <w:pStyle w:val="paragraphHelNeueRegular1012"/>
+        <w:ind w:left="1710" w:hanging="1710"/>
+        <w:rPr>
+          <w:rStyle w:val="job-titleHelNeueBold1012"/>
+          <w:rFonts w:ascii="Helvetica Neue Light" w:hAnsi="Helvetica Neue Light"/>
         </w:rPr>
       </w:pPr>
     </w:p>

</xml_diff>

<commit_message>
Update CV with: 2024 shows, CSP GAW awardee
</commit_message>
<xml_diff>
--- a/Emily Kampa CV.docx
+++ b/Emily Kampa CV.docx
@@ -1,6 +1,6 @@
 
 <file path=word/document.xml><?xml version="1.0" encoding="utf-8"?>
-<w:document xmlns:wpc="http://schemas.microsoft.com/office/word/2010/wordprocessingCanvas" xmlns:cx="http://schemas.microsoft.com/office/drawing/2014/chartex" xmlns:cx1="http://schemas.microsoft.com/office/drawing/2015/9/8/chartex" xmlns:cx2="http://schemas.microsoft.com/office/drawing/2015/10/21/chartex" xmlns:cx3="http://schemas.microsoft.com/office/drawing/2016/5/9/chartex" xmlns:cx4="http://schemas.microsoft.com/office/drawing/2016/5/10/chartex" xmlns:cx5="http://schemas.microsoft.com/office/drawing/2016/5/11/chartex" xmlns:cx6="http://schemas.microsoft.com/office/drawing/2016/5/12/chartex" xmlns:cx7="http://schemas.microsoft.com/office/drawing/2016/5/13/chartex" xmlns:cx8="http://schemas.microsoft.com/office/drawing/2016/5/14/chartex" xmlns:mc="http://schemas.openxmlformats.org/markup-compatibility/2006" xmlns:aink="http://schemas.microsoft.com/office/drawing/2016/ink" xmlns:am3d="http://schemas.microsoft.com/office/drawing/2017/model3d" xmlns:o="urn:schemas-microsoft-com:office:office" xmlns:oel="http://schemas.microsoft.com/office/2019/extlst" xmlns:r="http://schemas.openxmlformats.org/officeDocument/2006/relationships" xmlns:m="http://schemas.openxmlformats.org/officeDocument/2006/math" xmlns:v="urn:schemas-microsoft-com:vml" xmlns:wp14="http://schemas.microsoft.com/office/word/2010/wordprocessingDrawing" xmlns:wp="http://schemas.openxmlformats.org/drawingml/2006/wordprocessingDrawing" xmlns:w10="urn:schemas-microsoft-com:office:word" xmlns:w="http://schemas.openxmlformats.org/wordprocessingml/2006/main" xmlns:w14="http://schemas.microsoft.com/office/word/2010/wordml" xmlns:w15="http://schemas.microsoft.com/office/word/2012/wordml" xmlns:w16cex="http://schemas.microsoft.com/office/word/2018/wordml/cex" xmlns:w16cid="http://schemas.microsoft.com/office/word/2016/wordml/cid" xmlns:w16="http://schemas.microsoft.com/office/word/2018/wordml" xmlns:w16sdtdh="http://schemas.microsoft.com/office/word/2020/wordml/sdtdatahash" xmlns:w16se="http://schemas.microsoft.com/office/word/2015/wordml/symex" xmlns:wpg="http://schemas.microsoft.com/office/word/2010/wordprocessingGroup" xmlns:wpi="http://schemas.microsoft.com/office/word/2010/wordprocessingInk" xmlns:wne="http://schemas.microsoft.com/office/word/2006/wordml" xmlns:wps="http://schemas.microsoft.com/office/word/2010/wordprocessingShape" mc:Ignorable="w14 w15 w16se w16cid w16 w16cex w16sdtdh wp14">
+<w:document xmlns:wpc="http://schemas.microsoft.com/office/word/2010/wordprocessingCanvas" xmlns:cx="http://schemas.microsoft.com/office/drawing/2014/chartex" xmlns:cx1="http://schemas.microsoft.com/office/drawing/2015/9/8/chartex" xmlns:cx2="http://schemas.microsoft.com/office/drawing/2015/10/21/chartex" xmlns:cx3="http://schemas.microsoft.com/office/drawing/2016/5/9/chartex" xmlns:cx4="http://schemas.microsoft.com/office/drawing/2016/5/10/chartex" xmlns:cx5="http://schemas.microsoft.com/office/drawing/2016/5/11/chartex" xmlns:cx6="http://schemas.microsoft.com/office/drawing/2016/5/12/chartex" xmlns:cx7="http://schemas.microsoft.com/office/drawing/2016/5/13/chartex" xmlns:cx8="http://schemas.microsoft.com/office/drawing/2016/5/14/chartex" xmlns:mc="http://schemas.openxmlformats.org/markup-compatibility/2006" xmlns:aink="http://schemas.microsoft.com/office/drawing/2016/ink" xmlns:am3d="http://schemas.microsoft.com/office/drawing/2017/model3d" xmlns:o="urn:schemas-microsoft-com:office:office" xmlns:oel="http://schemas.microsoft.com/office/2019/extlst" xmlns:r="http://schemas.openxmlformats.org/officeDocument/2006/relationships" xmlns:m="http://schemas.openxmlformats.org/officeDocument/2006/math" xmlns:v="urn:schemas-microsoft-com:vml" xmlns:wp14="http://schemas.microsoft.com/office/word/2010/wordprocessingDrawing" xmlns:wp="http://schemas.openxmlformats.org/drawingml/2006/wordprocessingDrawing" xmlns:w10="urn:schemas-microsoft-com:office:word" xmlns:w="http://schemas.openxmlformats.org/wordprocessingml/2006/main" xmlns:w14="http://schemas.microsoft.com/office/word/2010/wordml" xmlns:w15="http://schemas.microsoft.com/office/word/2012/wordml" xmlns:w16cex="http://schemas.microsoft.com/office/word/2018/wordml/cex" xmlns:w16cid="http://schemas.microsoft.com/office/word/2016/wordml/cid" xmlns:w16="http://schemas.microsoft.com/office/word/2018/wordml" xmlns:w16du="http://schemas.microsoft.com/office/word/2023/wordml/word16du" xmlns:w16sdtdh="http://schemas.microsoft.com/office/word/2020/wordml/sdtdatahash" xmlns:w16sdtfl="http://schemas.microsoft.com/office/word/2024/wordml/sdtformatlock" xmlns:w16se="http://schemas.microsoft.com/office/word/2015/wordml/symex" xmlns:wpg="http://schemas.microsoft.com/office/word/2010/wordprocessingGroup" xmlns:wpi="http://schemas.microsoft.com/office/word/2010/wordprocessingInk" xmlns:wne="http://schemas.microsoft.com/office/word/2006/wordml" xmlns:wps="http://schemas.microsoft.com/office/word/2010/wordprocessingShape" mc:Ignorable="w14 w15 w16se w16cid w16 w16cex w16sdtdh w16sdtfl w16du wp14">
   <w:body>
     <w:p>
       <w:pPr>
@@ -636,7 +636,18 @@
           <w:sz w:val="20"/>
           <w:szCs w:val="20"/>
         </w:rPr>
-        <w:t xml:space="preserve">3             </w:t>
+        <w:t>5</w:t>
+      </w:r>
+      <w:r>
+        <w:rPr>
+          <w:rFonts w:ascii="Helvetica Neue Light" w:hAnsi="Helvetica Neue Light" w:cs="Helvetica Neue"/>
+          <w:b/>
+          <w:bCs/>
+          <w:color w:val="000000"/>
+          <w:sz w:val="20"/>
+          <w:szCs w:val="20"/>
+        </w:rPr>
+        <w:t xml:space="preserve">             </w:t>
       </w:r>
       <w:r>
         <w:rPr>
@@ -647,6 +658,42 @@
         </w:rPr>
         <w:t>Keller Building summer gallery featured artist, Minneapolis, MN.</w:t>
       </w:r>
+    </w:p>
+    <w:p>
+      <w:pPr>
+        <w:suppressAutoHyphens/>
+        <w:autoSpaceDE w:val="0"/>
+        <w:autoSpaceDN w:val="0"/>
+        <w:adjustRightInd w:val="0"/>
+        <w:spacing w:line="240" w:lineRule="atLeast"/>
+        <w:textAlignment w:val="center"/>
+        <w:rPr>
+          <w:rFonts w:ascii="Helvetica Neue Light" w:hAnsi="Helvetica Neue Light" w:cs="Helvetica Neue"/>
+          <w:b/>
+          <w:bCs/>
+          <w:color w:val="000000"/>
+          <w:sz w:val="26"/>
+          <w:szCs w:val="26"/>
+        </w:rPr>
+      </w:pPr>
+    </w:p>
+    <w:p>
+      <w:pPr>
+        <w:suppressAutoHyphens/>
+        <w:autoSpaceDE w:val="0"/>
+        <w:autoSpaceDN w:val="0"/>
+        <w:adjustRightInd w:val="0"/>
+        <w:spacing w:line="240" w:lineRule="atLeast"/>
+        <w:textAlignment w:val="center"/>
+        <w:rPr>
+          <w:rFonts w:ascii="Helvetica Neue Light" w:hAnsi="Helvetica Neue Light" w:cs="Helvetica Neue"/>
+          <w:b/>
+          <w:bCs/>
+          <w:color w:val="000000"/>
+          <w:sz w:val="26"/>
+          <w:szCs w:val="26"/>
+        </w:rPr>
+      </w:pPr>
     </w:p>
     <w:p>
       <w:pPr>
@@ -659,88 +706,23 @@
         <w:textAlignment w:val="center"/>
         <w:rPr>
           <w:rFonts w:ascii="Helvetica Neue Light" w:hAnsi="Helvetica Neue Light" w:cs="Helvetica Neue"/>
-          <w:color w:val="000000"/>
-          <w:sz w:val="20"/>
-          <w:szCs w:val="20"/>
-        </w:rPr>
-      </w:pPr>
-      <w:r>
-        <w:rPr>
-          <w:rFonts w:ascii="Helvetica Neue Light" w:hAnsi="Helvetica Neue Light" w:cs="Helvetica Neue"/>
-          <w:b/>
-          <w:bCs/>
-          <w:color w:val="000000"/>
-          <w:sz w:val="20"/>
-          <w:szCs w:val="20"/>
-        </w:rPr>
-        <w:t>202</w:t>
-      </w:r>
-      <w:r>
-        <w:rPr>
-          <w:rFonts w:ascii="Helvetica Neue Light" w:hAnsi="Helvetica Neue Light" w:cs="Helvetica Neue"/>
-          <w:b/>
-          <w:bCs/>
-          <w:color w:val="000000"/>
-          <w:sz w:val="20"/>
-          <w:szCs w:val="20"/>
-        </w:rPr>
-        <w:t xml:space="preserve">3             </w:t>
-      </w:r>
-      <w:proofErr w:type="spellStart"/>
-      <w:r>
-        <w:rPr>
-          <w:rFonts w:ascii="Helvetica Neue Light" w:hAnsi="Helvetica Neue Light" w:cs="Helvetica Neue"/>
-          <w:color w:val="000000"/>
-          <w:sz w:val="20"/>
-          <w:szCs w:val="20"/>
-        </w:rPr>
-        <w:t>Q.</w:t>
-      </w:r>
-      <w:r>
-        <w:rPr>
-          <w:rFonts w:ascii="Helvetica Neue Light" w:hAnsi="Helvetica Neue Light" w:cs="Helvetica Neue"/>
-          <w:color w:val="000000"/>
-          <w:sz w:val="20"/>
-          <w:szCs w:val="20"/>
-        </w:rPr>
-        <w:t>arma</w:t>
-      </w:r>
-      <w:proofErr w:type="spellEnd"/>
-      <w:r>
-        <w:rPr>
-          <w:rFonts w:ascii="Helvetica Neue Light" w:hAnsi="Helvetica Neue Light" w:cs="Helvetica Neue"/>
-          <w:color w:val="000000"/>
-          <w:sz w:val="20"/>
-          <w:szCs w:val="20"/>
-        </w:rPr>
-        <w:t xml:space="preserve"> Building </w:t>
-      </w:r>
-      <w:r>
-        <w:rPr>
-          <w:rFonts w:ascii="Helvetica Neue Light" w:hAnsi="Helvetica Neue Light" w:cs="Helvetica Neue"/>
-          <w:color w:val="000000"/>
-          <w:sz w:val="20"/>
-          <w:szCs w:val="20"/>
-        </w:rPr>
-        <w:t>featured</w:t>
-      </w:r>
-      <w:r>
-        <w:rPr>
-          <w:rFonts w:ascii="Helvetica Neue Light" w:hAnsi="Helvetica Neue Light" w:cs="Helvetica Neue"/>
-          <w:color w:val="000000"/>
-          <w:sz w:val="20"/>
-          <w:szCs w:val="20"/>
-        </w:rPr>
-        <w:t xml:space="preserve"> artist</w:t>
-      </w:r>
-      <w:r>
-        <w:rPr>
-          <w:rFonts w:ascii="Helvetica Neue Light" w:hAnsi="Helvetica Neue Light" w:cs="Helvetica Neue"/>
-          <w:color w:val="000000"/>
-          <w:sz w:val="20"/>
-          <w:szCs w:val="20"/>
-        </w:rPr>
-        <w:t>, Art-A-Whirl, Minneapolis, MN.</w:t>
+          <w:b/>
+          <w:bCs/>
+          <w:color w:val="000000"/>
+          <w:sz w:val="26"/>
+          <w:szCs w:val="26"/>
+        </w:rPr>
+      </w:pPr>
+      <w:r>
+        <w:rPr>
+          <w:rFonts w:ascii="Helvetica Neue Light" w:hAnsi="Helvetica Neue Light" w:cs="Helvetica Neue"/>
+          <w:b/>
+          <w:bCs/>
+          <w:color w:val="000000"/>
+          <w:sz w:val="26"/>
+          <w:szCs w:val="26"/>
+        </w:rPr>
+        <w:t xml:space="preserve">Group Exhibitions </w:t>
       </w:r>
     </w:p>
     <w:p>
@@ -750,32 +732,13 @@
         <w:autoSpaceDN w:val="0"/>
         <w:adjustRightInd w:val="0"/>
         <w:spacing w:line="240" w:lineRule="atLeast"/>
+        <w:ind w:left="720" w:hanging="720"/>
         <w:textAlignment w:val="center"/>
         <w:rPr>
           <w:rFonts w:ascii="Helvetica Neue Light" w:hAnsi="Helvetica Neue Light" w:cs="Helvetica Neue"/>
-          <w:b/>
-          <w:bCs/>
-          <w:color w:val="000000"/>
-          <w:sz w:val="26"/>
-          <w:szCs w:val="26"/>
-        </w:rPr>
-      </w:pPr>
-    </w:p>
-    <w:p>
-      <w:pPr>
-        <w:suppressAutoHyphens/>
-        <w:autoSpaceDE w:val="0"/>
-        <w:autoSpaceDN w:val="0"/>
-        <w:adjustRightInd w:val="0"/>
-        <w:spacing w:line="240" w:lineRule="atLeast"/>
-        <w:textAlignment w:val="center"/>
-        <w:rPr>
-          <w:rFonts w:ascii="Helvetica Neue Light" w:hAnsi="Helvetica Neue Light" w:cs="Helvetica Neue"/>
-          <w:b/>
-          <w:bCs/>
-          <w:color w:val="000000"/>
-          <w:sz w:val="26"/>
-          <w:szCs w:val="26"/>
+          <w:color w:val="000000"/>
+          <w:sz w:val="20"/>
+          <w:szCs w:val="20"/>
         </w:rPr>
       </w:pPr>
     </w:p>
@@ -790,23 +753,98 @@
         <w:textAlignment w:val="center"/>
         <w:rPr>
           <w:rFonts w:ascii="Helvetica Neue Light" w:hAnsi="Helvetica Neue Light" w:cs="Helvetica Neue"/>
-          <w:b/>
-          <w:bCs/>
-          <w:color w:val="000000"/>
-          <w:sz w:val="26"/>
-          <w:szCs w:val="26"/>
-        </w:rPr>
-      </w:pPr>
-      <w:r>
-        <w:rPr>
-          <w:rFonts w:ascii="Helvetica Neue Light" w:hAnsi="Helvetica Neue Light" w:cs="Helvetica Neue"/>
-          <w:b/>
-          <w:bCs/>
-          <w:color w:val="000000"/>
-          <w:sz w:val="26"/>
-          <w:szCs w:val="26"/>
-        </w:rPr>
-        <w:t xml:space="preserve">Group Exhibitions </w:t>
+          <w:color w:val="000000"/>
+          <w:sz w:val="20"/>
+          <w:szCs w:val="20"/>
+        </w:rPr>
+      </w:pPr>
+      <w:r>
+        <w:rPr>
+          <w:rFonts w:ascii="Helvetica Neue Light" w:hAnsi="Helvetica Neue Light" w:cs="Helvetica Neue"/>
+          <w:b/>
+          <w:bCs/>
+          <w:color w:val="000000"/>
+          <w:sz w:val="20"/>
+          <w:szCs w:val="20"/>
+        </w:rPr>
+        <w:t>202</w:t>
+      </w:r>
+      <w:r>
+        <w:rPr>
+          <w:rFonts w:ascii="Helvetica Neue Light" w:hAnsi="Helvetica Neue Light" w:cs="Helvetica Neue"/>
+          <w:b/>
+          <w:bCs/>
+          <w:color w:val="000000"/>
+          <w:sz w:val="20"/>
+          <w:szCs w:val="20"/>
+        </w:rPr>
+        <w:t xml:space="preserve">4             </w:t>
+      </w:r>
+      <w:r>
+        <w:rPr>
+          <w:rFonts w:ascii="Helvetica Neue Light" w:hAnsi="Helvetica Neue Light" w:cs="Helvetica Neue"/>
+          <w:i/>
+          <w:iCs/>
+          <w:color w:val="000000"/>
+          <w:sz w:val="20"/>
+          <w:szCs w:val="20"/>
+        </w:rPr>
+        <w:t xml:space="preserve">Retrospect: </w:t>
+      </w:r>
+      <w:r>
+        <w:rPr>
+          <w:rFonts w:ascii="Helvetica Neue Light" w:hAnsi="Helvetica Neue Light" w:cs="Helvetica Neue"/>
+          <w:i/>
+          <w:iCs/>
+          <w:color w:val="000000"/>
+          <w:sz w:val="20"/>
+          <w:szCs w:val="20"/>
+        </w:rPr>
+        <w:t xml:space="preserve">Golden Gems </w:t>
+      </w:r>
+      <w:proofErr w:type="gramStart"/>
+      <w:r>
+        <w:rPr>
+          <w:rFonts w:ascii="Helvetica Neue Light" w:hAnsi="Helvetica Neue Light" w:cs="Helvetica Neue"/>
+          <w:i/>
+          <w:iCs/>
+          <w:color w:val="000000"/>
+          <w:sz w:val="20"/>
+          <w:szCs w:val="20"/>
+        </w:rPr>
+        <w:t>From</w:t>
+      </w:r>
+      <w:proofErr w:type="gramEnd"/>
+      <w:r>
+        <w:rPr>
+          <w:rFonts w:ascii="Helvetica Neue Light" w:hAnsi="Helvetica Neue Light" w:cs="Helvetica Neue"/>
+          <w:i/>
+          <w:iCs/>
+          <w:color w:val="000000"/>
+          <w:sz w:val="20"/>
+          <w:szCs w:val="20"/>
+        </w:rPr>
+        <w:t xml:space="preserve"> the Past</w:t>
+      </w:r>
+      <w:r>
+        <w:rPr>
+          <w:rFonts w:ascii="Helvetica Neue Light" w:hAnsi="Helvetica Neue Light" w:cs="Helvetica Neue"/>
+          <w:i/>
+          <w:iCs/>
+          <w:color w:val="000000"/>
+          <w:sz w:val="20"/>
+          <w:szCs w:val="20"/>
+        </w:rPr>
+        <w:t xml:space="preserve">, </w:t>
+      </w:r>
+      <w:r>
+        <w:rPr>
+          <w:rFonts w:ascii="Helvetica Neue Light" w:hAnsi="Helvetica Neue Light" w:cs="Helvetica Neue"/>
+          <w:color w:val="000000"/>
+          <w:sz w:val="20"/>
+          <w:szCs w:val="20"/>
+        </w:rPr>
+        <w:t>Hunt &amp; Gather Gallery, San Francisco, CA.</w:t>
       </w:r>
     </w:p>
     <w:p>
@@ -816,7 +854,7 @@
         <w:autoSpaceDN w:val="0"/>
         <w:adjustRightInd w:val="0"/>
         <w:spacing w:line="240" w:lineRule="atLeast"/>
-        <w:ind w:left="720" w:hanging="720"/>
+        <w:ind w:left="810" w:hanging="810"/>
         <w:textAlignment w:val="center"/>
         <w:rPr>
           <w:rFonts w:ascii="Helvetica Neue Light" w:hAnsi="Helvetica Neue Light" w:cs="Helvetica Neue"/>
@@ -825,6 +863,346 @@
           <w:szCs w:val="20"/>
         </w:rPr>
       </w:pPr>
+      <w:r>
+        <w:rPr>
+          <w:rFonts w:ascii="Helvetica Neue Light" w:hAnsi="Helvetica Neue Light" w:cs="Helvetica Neue"/>
+          <w:b/>
+          <w:bCs/>
+          <w:color w:val="000000"/>
+          <w:sz w:val="20"/>
+          <w:szCs w:val="20"/>
+        </w:rPr>
+        <w:t>202</w:t>
+      </w:r>
+      <w:r>
+        <w:rPr>
+          <w:rFonts w:ascii="Helvetica Neue Light" w:hAnsi="Helvetica Neue Light" w:cs="Helvetica Neue"/>
+          <w:b/>
+          <w:bCs/>
+          <w:color w:val="000000"/>
+          <w:sz w:val="20"/>
+          <w:szCs w:val="20"/>
+        </w:rPr>
+        <w:t>4</w:t>
+      </w:r>
+      <w:r>
+        <w:rPr>
+          <w:rFonts w:ascii="Helvetica Neue Light" w:hAnsi="Helvetica Neue Light" w:cs="Helvetica Neue"/>
+          <w:b/>
+          <w:bCs/>
+          <w:color w:val="000000"/>
+          <w:sz w:val="20"/>
+          <w:szCs w:val="20"/>
+        </w:rPr>
+        <w:t xml:space="preserve">             </w:t>
+      </w:r>
+      <w:r>
+        <w:rPr>
+          <w:rFonts w:ascii="Helvetica Neue Light" w:hAnsi="Helvetica Neue Light" w:cs="Helvetica Neue"/>
+          <w:i/>
+          <w:iCs/>
+          <w:color w:val="000000"/>
+          <w:sz w:val="20"/>
+          <w:szCs w:val="20"/>
+        </w:rPr>
+        <w:t>The 1</w:t>
+      </w:r>
+      <w:r>
+        <w:rPr>
+          <w:rFonts w:ascii="Helvetica Neue Light" w:hAnsi="Helvetica Neue Light" w:cs="Helvetica Neue"/>
+          <w:i/>
+          <w:iCs/>
+          <w:color w:val="000000"/>
+          <w:sz w:val="20"/>
+          <w:szCs w:val="20"/>
+        </w:rPr>
+        <w:t>10</w:t>
+      </w:r>
+      <w:r>
+        <w:rPr>
+          <w:rFonts w:ascii="Helvetica Neue Light" w:hAnsi="Helvetica Neue Light" w:cs="Helvetica Neue"/>
+          <w:i/>
+          <w:iCs/>
+          <w:color w:val="000000"/>
+          <w:sz w:val="20"/>
+          <w:szCs w:val="20"/>
+          <w:vertAlign w:val="superscript"/>
+        </w:rPr>
+        <w:t>th</w:t>
+      </w:r>
+      <w:r>
+        <w:rPr>
+          <w:rFonts w:ascii="Helvetica Neue Light" w:hAnsi="Helvetica Neue Light" w:cs="Helvetica Neue"/>
+          <w:i/>
+          <w:iCs/>
+          <w:color w:val="000000"/>
+          <w:sz w:val="20"/>
+          <w:szCs w:val="20"/>
+        </w:rPr>
+        <w:t xml:space="preserve"> Annual Membership Exhibition, California Society of Printmakers, </w:t>
+      </w:r>
+      <w:r>
+        <w:rPr>
+          <w:rFonts w:ascii="Helvetica Neue Light" w:hAnsi="Helvetica Neue Light" w:cs="Helvetica Neue"/>
+          <w:color w:val="000000"/>
+          <w:sz w:val="20"/>
+          <w:szCs w:val="20"/>
+        </w:rPr>
+        <w:t xml:space="preserve">Robert F. </w:t>
+      </w:r>
+      <w:proofErr w:type="spellStart"/>
+      <w:r>
+        <w:rPr>
+          <w:rFonts w:ascii="Helvetica Neue Light" w:hAnsi="Helvetica Neue Light" w:cs="Helvetica Neue"/>
+          <w:color w:val="000000"/>
+          <w:sz w:val="20"/>
+          <w:szCs w:val="20"/>
+        </w:rPr>
+        <w:t>Agrella</w:t>
+      </w:r>
+      <w:proofErr w:type="spellEnd"/>
+      <w:r>
+        <w:rPr>
+          <w:rFonts w:ascii="Helvetica Neue Light" w:hAnsi="Helvetica Neue Light" w:cs="Helvetica Neue"/>
+          <w:color w:val="000000"/>
+          <w:sz w:val="20"/>
+          <w:szCs w:val="20"/>
+        </w:rPr>
+        <w:t xml:space="preserve"> Art Gallery</w:t>
+      </w:r>
+      <w:r>
+        <w:rPr>
+          <w:rFonts w:ascii="Helvetica Neue Light" w:hAnsi="Helvetica Neue Light" w:cs="Helvetica Neue"/>
+          <w:color w:val="000000"/>
+          <w:sz w:val="20"/>
+          <w:szCs w:val="20"/>
+        </w:rPr>
+        <w:t xml:space="preserve">, </w:t>
+      </w:r>
+    </w:p>
+    <w:p>
+      <w:pPr>
+        <w:suppressAutoHyphens/>
+        <w:autoSpaceDE w:val="0"/>
+        <w:autoSpaceDN w:val="0"/>
+        <w:adjustRightInd w:val="0"/>
+        <w:spacing w:line="240" w:lineRule="atLeast"/>
+        <w:ind w:left="810" w:hanging="90"/>
+        <w:textAlignment w:val="center"/>
+        <w:rPr>
+          <w:rFonts w:ascii="Helvetica Neue Light" w:hAnsi="Helvetica Neue Light" w:cs="Helvetica Neue"/>
+          <w:color w:val="000000"/>
+          <w:sz w:val="20"/>
+          <w:szCs w:val="20"/>
+        </w:rPr>
+      </w:pPr>
+      <w:r>
+        <w:rPr>
+          <w:rFonts w:ascii="Helvetica Neue Light" w:hAnsi="Helvetica Neue Light" w:cs="Helvetica Neue"/>
+          <w:b/>
+          <w:bCs/>
+          <w:color w:val="000000"/>
+          <w:sz w:val="20"/>
+          <w:szCs w:val="20"/>
+        </w:rPr>
+        <w:t xml:space="preserve">         </w:t>
+      </w:r>
+      <w:r>
+        <w:rPr>
+          <w:rFonts w:ascii="Helvetica Neue Light" w:hAnsi="Helvetica Neue Light" w:cs="Helvetica Neue"/>
+          <w:color w:val="000000"/>
+          <w:sz w:val="20"/>
+          <w:szCs w:val="20"/>
+        </w:rPr>
+        <w:t>Santa Rosa</w:t>
+      </w:r>
+      <w:r>
+        <w:rPr>
+          <w:rFonts w:ascii="Helvetica Neue Light" w:hAnsi="Helvetica Neue Light" w:cs="Helvetica Neue"/>
+          <w:color w:val="000000"/>
+          <w:sz w:val="20"/>
+          <w:szCs w:val="20"/>
+        </w:rPr>
+        <w:t>, CA.</w:t>
+      </w:r>
+    </w:p>
+    <w:p>
+      <w:pPr>
+        <w:suppressAutoHyphens/>
+        <w:autoSpaceDE w:val="0"/>
+        <w:autoSpaceDN w:val="0"/>
+        <w:adjustRightInd w:val="0"/>
+        <w:spacing w:line="240" w:lineRule="atLeast"/>
+        <w:ind w:left="810" w:hanging="810"/>
+        <w:textAlignment w:val="center"/>
+        <w:rPr>
+          <w:rFonts w:ascii="Helvetica Neue Light" w:hAnsi="Helvetica Neue Light" w:cs="Helvetica Neue"/>
+          <w:color w:val="000000"/>
+          <w:sz w:val="20"/>
+          <w:szCs w:val="20"/>
+        </w:rPr>
+      </w:pPr>
+      <w:r>
+        <w:rPr>
+          <w:rFonts w:ascii="Helvetica Neue Light" w:hAnsi="Helvetica Neue Light" w:cs="Helvetica Neue"/>
+          <w:b/>
+          <w:bCs/>
+          <w:color w:val="000000"/>
+          <w:sz w:val="20"/>
+          <w:szCs w:val="20"/>
+        </w:rPr>
+        <w:t>202</w:t>
+      </w:r>
+      <w:r>
+        <w:rPr>
+          <w:rFonts w:ascii="Helvetica Neue Light" w:hAnsi="Helvetica Neue Light" w:cs="Helvetica Neue"/>
+          <w:b/>
+          <w:bCs/>
+          <w:color w:val="000000"/>
+          <w:sz w:val="20"/>
+          <w:szCs w:val="20"/>
+        </w:rPr>
+        <w:t xml:space="preserve">4             </w:t>
+      </w:r>
+      <w:r>
+        <w:rPr>
+          <w:rFonts w:ascii="Helvetica Neue Light" w:hAnsi="Helvetica Neue Light" w:cs="Helvetica Neue"/>
+          <w:i/>
+          <w:iCs/>
+          <w:color w:val="000000"/>
+          <w:sz w:val="20"/>
+          <w:szCs w:val="20"/>
+        </w:rPr>
+        <w:t>Ripple Effect</w:t>
+      </w:r>
+      <w:r>
+        <w:rPr>
+          <w:rFonts w:ascii="Helvetica Neue Light" w:hAnsi="Helvetica Neue Light" w:cs="Helvetica Neue"/>
+          <w:i/>
+          <w:iCs/>
+          <w:color w:val="000000"/>
+          <w:sz w:val="20"/>
+          <w:szCs w:val="20"/>
+        </w:rPr>
+        <w:t xml:space="preserve">, </w:t>
+      </w:r>
+      <w:r>
+        <w:rPr>
+          <w:rFonts w:ascii="Helvetica Neue Light" w:hAnsi="Helvetica Neue Light" w:cs="Helvetica Neue"/>
+          <w:color w:val="000000"/>
+          <w:sz w:val="20"/>
+          <w:szCs w:val="20"/>
+        </w:rPr>
+        <w:t>Hunt &amp; Gather Gallery, San Francisco, CA.</w:t>
+      </w:r>
+    </w:p>
+    <w:p>
+      <w:pPr>
+        <w:suppressAutoHyphens/>
+        <w:autoSpaceDE w:val="0"/>
+        <w:autoSpaceDN w:val="0"/>
+        <w:adjustRightInd w:val="0"/>
+        <w:spacing w:line="240" w:lineRule="atLeast"/>
+        <w:ind w:left="810" w:hanging="810"/>
+        <w:textAlignment w:val="center"/>
+        <w:rPr>
+          <w:rFonts w:ascii="Helvetica Neue Light" w:hAnsi="Helvetica Neue Light" w:cs="Helvetica Neue"/>
+          <w:color w:val="000000"/>
+          <w:sz w:val="20"/>
+          <w:szCs w:val="20"/>
+        </w:rPr>
+      </w:pPr>
+      <w:r>
+        <w:rPr>
+          <w:rFonts w:ascii="Helvetica Neue Light" w:hAnsi="Helvetica Neue Light" w:cs="Helvetica Neue"/>
+          <w:b/>
+          <w:bCs/>
+          <w:color w:val="000000"/>
+          <w:sz w:val="20"/>
+          <w:szCs w:val="20"/>
+        </w:rPr>
+        <w:t>202</w:t>
+      </w:r>
+      <w:r>
+        <w:rPr>
+          <w:rFonts w:ascii="Helvetica Neue Light" w:hAnsi="Helvetica Neue Light" w:cs="Helvetica Neue"/>
+          <w:b/>
+          <w:bCs/>
+          <w:color w:val="000000"/>
+          <w:sz w:val="20"/>
+          <w:szCs w:val="20"/>
+        </w:rPr>
+        <w:t>4</w:t>
+      </w:r>
+      <w:r>
+        <w:rPr>
+          <w:rFonts w:ascii="Helvetica Neue Light" w:hAnsi="Helvetica Neue Light" w:cs="Helvetica Neue"/>
+          <w:b/>
+          <w:bCs/>
+          <w:color w:val="000000"/>
+          <w:sz w:val="20"/>
+          <w:szCs w:val="20"/>
+        </w:rPr>
+        <w:t xml:space="preserve">             </w:t>
+      </w:r>
+      <w:r>
+        <w:rPr>
+          <w:rFonts w:ascii="Helvetica Neue Light" w:hAnsi="Helvetica Neue Light" w:cs="Helvetica Neue"/>
+          <w:i/>
+          <w:iCs/>
+          <w:color w:val="000000"/>
+          <w:sz w:val="20"/>
+          <w:szCs w:val="20"/>
+        </w:rPr>
+        <w:t>Organic</w:t>
+      </w:r>
+      <w:r>
+        <w:rPr>
+          <w:rFonts w:ascii="Helvetica Neue Light" w:hAnsi="Helvetica Neue Light" w:cs="Helvetica Neue"/>
+          <w:i/>
+          <w:iCs/>
+          <w:color w:val="000000"/>
+          <w:sz w:val="20"/>
+          <w:szCs w:val="20"/>
+        </w:rPr>
+        <w:t xml:space="preserve">, </w:t>
+      </w:r>
+      <w:r>
+        <w:rPr>
+          <w:rFonts w:ascii="Helvetica Neue Light" w:hAnsi="Helvetica Neue Light" w:cs="Helvetica Neue"/>
+          <w:color w:val="000000"/>
+          <w:sz w:val="20"/>
+          <w:szCs w:val="20"/>
+        </w:rPr>
+        <w:t>Arcana</w:t>
+      </w:r>
+      <w:r>
+        <w:rPr>
+          <w:rFonts w:ascii="Helvetica Neue Light" w:hAnsi="Helvetica Neue Light" w:cs="Helvetica Neue"/>
+          <w:color w:val="000000"/>
+          <w:sz w:val="20"/>
+          <w:szCs w:val="20"/>
+        </w:rPr>
+        <w:t xml:space="preserve">, San </w:t>
+      </w:r>
+      <w:r>
+        <w:rPr>
+          <w:rFonts w:ascii="Helvetica Neue Light" w:hAnsi="Helvetica Neue Light" w:cs="Helvetica Neue"/>
+          <w:color w:val="000000"/>
+          <w:sz w:val="20"/>
+          <w:szCs w:val="20"/>
+        </w:rPr>
+        <w:t>Francisco</w:t>
+      </w:r>
+      <w:r>
+        <w:rPr>
+          <w:rFonts w:ascii="Helvetica Neue Light" w:hAnsi="Helvetica Neue Light" w:cs="Helvetica Neue"/>
+          <w:color w:val="000000"/>
+          <w:sz w:val="20"/>
+          <w:szCs w:val="20"/>
+        </w:rPr>
+        <w:t>, CA.</w:t>
+      </w:r>
     </w:p>
     <w:p>
       <w:pPr>
@@ -2282,37 +2660,39 @@
           <w:sz w:val="20"/>
           <w:szCs w:val="20"/>
         </w:rPr>
-        <w:t xml:space="preserve">2022             </w:t>
-      </w:r>
-      <w:r>
-        <w:rPr>
-          <w:rFonts w:ascii="Helvetica Neue Light" w:hAnsi="Helvetica Neue Light" w:cs="Helvetica Neue"/>
-          <w:bCs/>
-          <w:color w:val="000000"/>
-          <w:sz w:val="20"/>
-          <w:szCs w:val="20"/>
-        </w:rPr>
-        <w:t xml:space="preserve">“Serendipity: </w:t>
-      </w:r>
-      <w:r>
-        <w:rPr>
-          <w:rFonts w:ascii="Helvetica Neue Light" w:hAnsi="Helvetica Neue Light" w:cs="Helvetica Neue"/>
-          <w:bCs/>
-          <w:color w:val="000000"/>
-          <w:sz w:val="20"/>
-          <w:szCs w:val="20"/>
-        </w:rPr>
-        <w:t xml:space="preserve">A </w:t>
-      </w:r>
-      <w:r>
-        <w:rPr>
-          <w:rFonts w:ascii="Helvetica Neue Light" w:hAnsi="Helvetica Neue Light" w:cs="Helvetica Neue"/>
-          <w:bCs/>
-          <w:color w:val="000000"/>
-          <w:sz w:val="20"/>
-          <w:szCs w:val="20"/>
-        </w:rPr>
-        <w:t xml:space="preserve">Zine Exchange.” International zine exchange, organized by </w:t>
+        <w:t>202</w:t>
+      </w:r>
+      <w:r>
+        <w:rPr>
+          <w:rFonts w:ascii="Helvetica Neue Light" w:hAnsi="Helvetica Neue Light" w:cs="Helvetica Neue"/>
+          <w:b/>
+          <w:bCs/>
+          <w:color w:val="000000"/>
+          <w:sz w:val="20"/>
+          <w:szCs w:val="20"/>
+        </w:rPr>
+        <w:t>4</w:t>
+      </w:r>
+      <w:r>
+        <w:rPr>
+          <w:rFonts w:ascii="Helvetica Neue Light" w:hAnsi="Helvetica Neue Light" w:cs="Helvetica Neue"/>
+          <w:b/>
+          <w:bCs/>
+          <w:color w:val="000000"/>
+          <w:sz w:val="20"/>
+          <w:szCs w:val="20"/>
+        </w:rPr>
+        <w:t xml:space="preserve">             </w:t>
+      </w:r>
+      <w:r>
+        <w:rPr>
+          <w:rFonts w:ascii="Helvetica Neue Light" w:hAnsi="Helvetica Neue Light" w:cs="Helvetica Neue"/>
+          <w:bCs/>
+          <w:color w:val="000000"/>
+          <w:sz w:val="20"/>
+          <w:szCs w:val="20"/>
+        </w:rPr>
+        <w:t>CSP Graphic Arts Workshop Residence Awardee</w:t>
       </w:r>
     </w:p>
     <w:p>
@@ -2341,60 +2721,37 @@
           <w:sz w:val="20"/>
           <w:szCs w:val="20"/>
         </w:rPr>
-        <w:t xml:space="preserve">                   </w:t>
-      </w:r>
-      <w:r>
-        <w:rPr>
-          <w:rFonts w:ascii="Helvetica Neue Light" w:hAnsi="Helvetica Neue Light" w:cs="Helvetica Neue"/>
-          <w:b/>
-          <w:bCs/>
-          <w:color w:val="000000"/>
-          <w:sz w:val="20"/>
-          <w:szCs w:val="20"/>
-        </w:rPr>
-        <w:t xml:space="preserve">  </w:t>
-      </w:r>
-      <w:r>
-        <w:rPr>
-          <w:rFonts w:ascii="Helvetica Neue Light" w:hAnsi="Helvetica Neue Light" w:cs="Helvetica Neue"/>
-          <w:bCs/>
-          <w:color w:val="000000"/>
-          <w:sz w:val="20"/>
-          <w:szCs w:val="20"/>
-        </w:rPr>
-        <w:t xml:space="preserve">Eliza Clifford, Amy </w:t>
-      </w:r>
-      <w:proofErr w:type="spellStart"/>
-      <w:r>
-        <w:rPr>
-          <w:rFonts w:ascii="Helvetica Neue Light" w:hAnsi="Helvetica Neue Light" w:cs="Helvetica Neue"/>
-          <w:bCs/>
-          <w:color w:val="000000"/>
-          <w:sz w:val="20"/>
-          <w:szCs w:val="20"/>
-        </w:rPr>
-        <w:t>Callner</w:t>
-      </w:r>
-      <w:proofErr w:type="spellEnd"/>
-      <w:r>
-        <w:rPr>
-          <w:rFonts w:ascii="Helvetica Neue Light" w:hAnsi="Helvetica Neue Light" w:cs="Helvetica Neue"/>
-          <w:bCs/>
-          <w:color w:val="000000"/>
-          <w:sz w:val="20"/>
-          <w:szCs w:val="20"/>
-        </w:rPr>
-        <w:t xml:space="preserve">, and </w:t>
-      </w:r>
-      <w:r>
-        <w:rPr>
-          <w:rFonts w:ascii="Helvetica Neue Light" w:hAnsi="Helvetica Neue Light" w:cs="Helvetica Neue"/>
-          <w:bCs/>
-          <w:color w:val="000000"/>
-          <w:sz w:val="20"/>
-          <w:szCs w:val="20"/>
-        </w:rPr>
-        <w:t>Nicole Parker</w:t>
+        <w:t xml:space="preserve">2022             </w:t>
+      </w:r>
+      <w:r>
+        <w:rPr>
+          <w:rFonts w:ascii="Helvetica Neue Light" w:hAnsi="Helvetica Neue Light" w:cs="Helvetica Neue"/>
+          <w:bCs/>
+          <w:color w:val="000000"/>
+          <w:sz w:val="20"/>
+          <w:szCs w:val="20"/>
+        </w:rPr>
+        <w:t xml:space="preserve">“Serendipity: </w:t>
+      </w:r>
+      <w:r>
+        <w:rPr>
+          <w:rFonts w:ascii="Helvetica Neue Light" w:hAnsi="Helvetica Neue Light" w:cs="Helvetica Neue"/>
+          <w:bCs/>
+          <w:color w:val="000000"/>
+          <w:sz w:val="20"/>
+          <w:szCs w:val="20"/>
+        </w:rPr>
+        <w:t xml:space="preserve">A </w:t>
+      </w:r>
+      <w:r>
+        <w:rPr>
+          <w:rFonts w:ascii="Helvetica Neue Light" w:hAnsi="Helvetica Neue Light" w:cs="Helvetica Neue"/>
+          <w:bCs/>
+          <w:color w:val="000000"/>
+          <w:sz w:val="20"/>
+          <w:szCs w:val="20"/>
+        </w:rPr>
+        <w:t xml:space="preserve">Zine Exchange.” International zine exchange, organized by </w:t>
       </w:r>
     </w:p>
     <w:p>
@@ -2423,17 +2780,60 @@
           <w:sz w:val="20"/>
           <w:szCs w:val="20"/>
         </w:rPr>
-        <w:t xml:space="preserve">2021             </w:t>
-      </w:r>
-      <w:r>
-        <w:rPr>
-          <w:rFonts w:ascii="Helvetica Neue Light" w:hAnsi="Helvetica Neue Light" w:cs="Helvetica Neue"/>
-          <w:bCs/>
-          <w:color w:val="000000"/>
-          <w:sz w:val="20"/>
-          <w:szCs w:val="20"/>
-        </w:rPr>
-        <w:t xml:space="preserve">“Leave Quietly: Printmakers Connect Print Exchange.” International print exchange, organized by </w:t>
+        <w:t xml:space="preserve">                   </w:t>
+      </w:r>
+      <w:r>
+        <w:rPr>
+          <w:rFonts w:ascii="Helvetica Neue Light" w:hAnsi="Helvetica Neue Light" w:cs="Helvetica Neue"/>
+          <w:b/>
+          <w:bCs/>
+          <w:color w:val="000000"/>
+          <w:sz w:val="20"/>
+          <w:szCs w:val="20"/>
+        </w:rPr>
+        <w:t xml:space="preserve">  </w:t>
+      </w:r>
+      <w:r>
+        <w:rPr>
+          <w:rFonts w:ascii="Helvetica Neue Light" w:hAnsi="Helvetica Neue Light" w:cs="Helvetica Neue"/>
+          <w:bCs/>
+          <w:color w:val="000000"/>
+          <w:sz w:val="20"/>
+          <w:szCs w:val="20"/>
+        </w:rPr>
+        <w:t xml:space="preserve">Eliza Clifford, Amy </w:t>
+      </w:r>
+      <w:proofErr w:type="spellStart"/>
+      <w:r>
+        <w:rPr>
+          <w:rFonts w:ascii="Helvetica Neue Light" w:hAnsi="Helvetica Neue Light" w:cs="Helvetica Neue"/>
+          <w:bCs/>
+          <w:color w:val="000000"/>
+          <w:sz w:val="20"/>
+          <w:szCs w:val="20"/>
+        </w:rPr>
+        <w:t>Callner</w:t>
+      </w:r>
+      <w:proofErr w:type="spellEnd"/>
+      <w:r>
+        <w:rPr>
+          <w:rFonts w:ascii="Helvetica Neue Light" w:hAnsi="Helvetica Neue Light" w:cs="Helvetica Neue"/>
+          <w:bCs/>
+          <w:color w:val="000000"/>
+          <w:sz w:val="20"/>
+          <w:szCs w:val="20"/>
+        </w:rPr>
+        <w:t xml:space="preserve">, and </w:t>
+      </w:r>
+      <w:r>
+        <w:rPr>
+          <w:rFonts w:ascii="Helvetica Neue Light" w:hAnsi="Helvetica Neue Light" w:cs="Helvetica Neue"/>
+          <w:bCs/>
+          <w:color w:val="000000"/>
+          <w:sz w:val="20"/>
+          <w:szCs w:val="20"/>
+        </w:rPr>
+        <w:t>Nicole Parker</w:t>
       </w:r>
     </w:p>
     <w:p>
@@ -2462,39 +2862,17 @@
           <w:sz w:val="20"/>
           <w:szCs w:val="20"/>
         </w:rPr>
-        <w:t xml:space="preserve">                     </w:t>
-      </w:r>
-      <w:r>
-        <w:rPr>
-          <w:rFonts w:ascii="Helvetica Neue Light" w:hAnsi="Helvetica Neue Light" w:cs="Helvetica Neue"/>
-          <w:bCs/>
-          <w:color w:val="000000"/>
-          <w:sz w:val="20"/>
-          <w:szCs w:val="20"/>
-        </w:rPr>
-        <w:t xml:space="preserve">David </w:t>
-      </w:r>
-      <w:proofErr w:type="spellStart"/>
-      <w:r>
-        <w:rPr>
-          <w:rFonts w:ascii="Helvetica Neue Light" w:hAnsi="Helvetica Neue Light" w:cs="Helvetica Neue"/>
-          <w:bCs/>
-          <w:color w:val="000000"/>
-          <w:sz w:val="20"/>
-          <w:szCs w:val="20"/>
-        </w:rPr>
-        <w:t>Wischer</w:t>
-      </w:r>
-      <w:proofErr w:type="spellEnd"/>
-      <w:r>
-        <w:rPr>
-          <w:rFonts w:ascii="Helvetica Neue Light" w:hAnsi="Helvetica Neue Light" w:cs="Helvetica Neue"/>
-          <w:bCs/>
-          <w:color w:val="000000"/>
-          <w:sz w:val="20"/>
-          <w:szCs w:val="20"/>
-        </w:rPr>
-        <w:t xml:space="preserve"> and Rachel Shelton</w:t>
+        <w:t xml:space="preserve">2021             </w:t>
+      </w:r>
+      <w:r>
+        <w:rPr>
+          <w:rFonts w:ascii="Helvetica Neue Light" w:hAnsi="Helvetica Neue Light" w:cs="Helvetica Neue"/>
+          <w:bCs/>
+          <w:color w:val="000000"/>
+          <w:sz w:val="20"/>
+          <w:szCs w:val="20"/>
+        </w:rPr>
+        <w:t xml:space="preserve">“Leave Quietly: Printmakers Connect Print Exchange.” International print exchange, organized by </w:t>
       </w:r>
     </w:p>
     <w:p>
@@ -2508,70 +2886,54 @@
         <w:textAlignment w:val="center"/>
         <w:rPr>
           <w:rFonts w:ascii="Helvetica Neue Light" w:hAnsi="Helvetica Neue Light" w:cs="Helvetica Neue"/>
-          <w:color w:val="000000"/>
-          <w:sz w:val="20"/>
-          <w:szCs w:val="20"/>
-        </w:rPr>
-      </w:pPr>
-      <w:r>
-        <w:rPr>
-          <w:rFonts w:ascii="Helvetica Neue Light" w:hAnsi="Helvetica Neue Light" w:cs="Helvetica Neue"/>
-          <w:b/>
-          <w:bCs/>
-          <w:color w:val="000000"/>
-          <w:sz w:val="20"/>
-          <w:szCs w:val="20"/>
-        </w:rPr>
-        <w:t>201</w:t>
-      </w:r>
-      <w:r>
-        <w:rPr>
-          <w:rFonts w:ascii="Helvetica Neue Light" w:hAnsi="Helvetica Neue Light" w:cs="Helvetica Neue"/>
-          <w:b/>
-          <w:bCs/>
-          <w:color w:val="000000"/>
-          <w:sz w:val="20"/>
-          <w:szCs w:val="20"/>
-        </w:rPr>
-        <w:t>7</w:t>
-      </w:r>
-      <w:r>
-        <w:rPr>
-          <w:rFonts w:ascii="Helvetica Neue Light" w:hAnsi="Helvetica Neue Light" w:cs="Helvetica Neue"/>
-          <w:color w:val="000000"/>
-          <w:sz w:val="20"/>
-          <w:szCs w:val="20"/>
-        </w:rPr>
-        <w:t xml:space="preserve">             The David </w:t>
+          <w:bCs/>
+          <w:color w:val="000000"/>
+          <w:sz w:val="20"/>
+          <w:szCs w:val="20"/>
+        </w:rPr>
+      </w:pPr>
+      <w:r>
+        <w:rPr>
+          <w:rFonts w:ascii="Helvetica Neue Light" w:hAnsi="Helvetica Neue Light" w:cs="Helvetica Neue"/>
+          <w:b/>
+          <w:bCs/>
+          <w:color w:val="000000"/>
+          <w:sz w:val="20"/>
+          <w:szCs w:val="20"/>
+        </w:rPr>
+        <w:t xml:space="preserve">                     </w:t>
+      </w:r>
+      <w:r>
+        <w:rPr>
+          <w:rFonts w:ascii="Helvetica Neue Light" w:hAnsi="Helvetica Neue Light" w:cs="Helvetica Neue"/>
+          <w:bCs/>
+          <w:color w:val="000000"/>
+          <w:sz w:val="20"/>
+          <w:szCs w:val="20"/>
+        </w:rPr>
+        <w:t xml:space="preserve">David </w:t>
       </w:r>
       <w:proofErr w:type="spellStart"/>
       <w:r>
         <w:rPr>
           <w:rFonts w:ascii="Helvetica Neue Light" w:hAnsi="Helvetica Neue Light" w:cs="Helvetica Neue"/>
-          <w:color w:val="000000"/>
-          <w:sz w:val="20"/>
-          <w:szCs w:val="20"/>
-        </w:rPr>
-        <w:t>Pollatsek</w:t>
+          <w:bCs/>
+          <w:color w:val="000000"/>
+          <w:sz w:val="20"/>
+          <w:szCs w:val="20"/>
+        </w:rPr>
+        <w:t>Wischer</w:t>
       </w:r>
       <w:proofErr w:type="spellEnd"/>
       <w:r>
         <w:rPr>
           <w:rFonts w:ascii="Helvetica Neue Light" w:hAnsi="Helvetica Neue Light" w:cs="Helvetica Neue"/>
-          <w:color w:val="000000"/>
-          <w:sz w:val="20"/>
-          <w:szCs w:val="20"/>
-        </w:rPr>
-        <w:t xml:space="preserve"> ‘17 award recipient</w:t>
-      </w:r>
-      <w:r>
-        <w:rPr>
-          <w:rFonts w:ascii="Helvetica Neue Light" w:hAnsi="Helvetica Neue Light" w:cs="Helvetica Neue"/>
-          <w:color w:val="000000"/>
-          <w:sz w:val="20"/>
-          <w:szCs w:val="20"/>
-        </w:rPr>
-        <w:t xml:space="preserve">, Carleton Computer Science Department </w:t>
+          <w:bCs/>
+          <w:color w:val="000000"/>
+          <w:sz w:val="20"/>
+          <w:szCs w:val="20"/>
+        </w:rPr>
+        <w:t xml:space="preserve"> and Rachel Shelton</w:t>
       </w:r>
     </w:p>
     <w:p>
@@ -2619,7 +2981,7 @@
           <w:sz w:val="20"/>
           <w:szCs w:val="20"/>
         </w:rPr>
-        <w:t xml:space="preserve">             </w:t>
+        <w:t xml:space="preserve">             The David </w:t>
       </w:r>
       <w:proofErr w:type="spellStart"/>
       <w:r>
@@ -2629,7 +2991,7 @@
           <w:sz w:val="20"/>
           <w:szCs w:val="20"/>
         </w:rPr>
-        <w:t>Hyslop-Warnholtz</w:t>
+        <w:t>Pollatsek</w:t>
       </w:r>
       <w:proofErr w:type="spellEnd"/>
       <w:r>
@@ -2639,25 +3001,16 @@
           <w:sz w:val="20"/>
           <w:szCs w:val="20"/>
         </w:rPr>
-        <w:t xml:space="preserve"> Grant </w:t>
-      </w:r>
-      <w:r>
-        <w:rPr>
-          <w:rFonts w:ascii="Helvetica Neue Light" w:hAnsi="Helvetica Neue Light" w:cs="Helvetica Neue"/>
-          <w:color w:val="000000"/>
-          <w:sz w:val="20"/>
-          <w:szCs w:val="20"/>
-        </w:rPr>
-        <w:t>recipient</w:t>
-      </w:r>
-      <w:r>
-        <w:rPr>
-          <w:rFonts w:ascii="Helvetica Neue Light" w:hAnsi="Helvetica Neue Light" w:cs="Helvetica Neue"/>
-          <w:color w:val="000000"/>
-          <w:sz w:val="20"/>
-          <w:szCs w:val="20"/>
-        </w:rPr>
-        <w:t xml:space="preserve">, Carleton Studio Art Department </w:t>
+        <w:t xml:space="preserve"> ‘17 award recipient</w:t>
+      </w:r>
+      <w:r>
+        <w:rPr>
+          <w:rFonts w:ascii="Helvetica Neue Light" w:hAnsi="Helvetica Neue Light" w:cs="Helvetica Neue"/>
+          <w:color w:val="000000"/>
+          <w:sz w:val="20"/>
+          <w:szCs w:val="20"/>
+        </w:rPr>
+        <w:t xml:space="preserve">, Carleton Computer Science Department </w:t>
       </w:r>
     </w:p>
     <w:p>
@@ -2696,7 +3049,7 @@
           <w:sz w:val="20"/>
           <w:szCs w:val="20"/>
         </w:rPr>
-        <w:t>6</w:t>
+        <w:t>7</w:t>
       </w:r>
       <w:r>
         <w:rPr>
@@ -2714,34 +3067,45 @@
           <w:sz w:val="20"/>
           <w:szCs w:val="20"/>
         </w:rPr>
-        <w:t>Grace Hopper Conference Scholar</w:t>
-      </w:r>
-      <w:r>
-        <w:rPr>
-          <w:rFonts w:ascii="Helvetica Neue Light" w:hAnsi="Helvetica Neue Light" w:cs="Helvetica Neue"/>
-          <w:color w:val="000000"/>
-          <w:sz w:val="20"/>
-          <w:szCs w:val="20"/>
-        </w:rPr>
-        <w:t xml:space="preserve">, </w:t>
-      </w:r>
-      <w:r>
-        <w:rPr>
-          <w:rFonts w:ascii="Helvetica Neue Light" w:hAnsi="Helvetica Neue Light" w:cs="Helvetica Neue"/>
-          <w:color w:val="000000"/>
-          <w:sz w:val="20"/>
-          <w:szCs w:val="20"/>
-        </w:rPr>
-        <w:t>Anita Borg Institute for Women and Technology</w:t>
-      </w:r>
-      <w:r>
-        <w:rPr>
-          <w:rFonts w:ascii="Helvetica Neue Light" w:hAnsi="Helvetica Neue Light" w:cs="Helvetica Neue"/>
-          <w:color w:val="000000"/>
-          <w:sz w:val="20"/>
-          <w:szCs w:val="20"/>
-        </w:rPr>
-        <w:t xml:space="preserve"> </w:t>
+        <w:t>Hyslop-</w:t>
+      </w:r>
+      <w:proofErr w:type="spellStart"/>
+      <w:r>
+        <w:rPr>
+          <w:rFonts w:ascii="Helvetica Neue Light" w:hAnsi="Helvetica Neue Light" w:cs="Helvetica Neue"/>
+          <w:color w:val="000000"/>
+          <w:sz w:val="20"/>
+          <w:szCs w:val="20"/>
+        </w:rPr>
+        <w:t>Warnholtz</w:t>
+      </w:r>
+      <w:proofErr w:type="spellEnd"/>
+      <w:r>
+        <w:rPr>
+          <w:rFonts w:ascii="Helvetica Neue Light" w:hAnsi="Helvetica Neue Light" w:cs="Helvetica Neue"/>
+          <w:color w:val="000000"/>
+          <w:sz w:val="20"/>
+          <w:szCs w:val="20"/>
+        </w:rPr>
+        <w:t xml:space="preserve"> Grant </w:t>
+      </w:r>
+      <w:r>
+        <w:rPr>
+          <w:rFonts w:ascii="Helvetica Neue Light" w:hAnsi="Helvetica Neue Light" w:cs="Helvetica Neue"/>
+          <w:color w:val="000000"/>
+          <w:sz w:val="20"/>
+          <w:szCs w:val="20"/>
+        </w:rPr>
+        <w:t>recipient</w:t>
+      </w:r>
+      <w:r>
+        <w:rPr>
+          <w:rFonts w:ascii="Helvetica Neue Light" w:hAnsi="Helvetica Neue Light" w:cs="Helvetica Neue"/>
+          <w:color w:val="000000"/>
+          <w:sz w:val="20"/>
+          <w:szCs w:val="20"/>
+        </w:rPr>
+        <w:t xml:space="preserve">, Carleton Studio Art Department </w:t>
       </w:r>
     </w:p>
     <w:p>
@@ -2791,53 +3155,14 @@
         </w:rPr>
         <w:t xml:space="preserve">             </w:t>
       </w:r>
-      <w:proofErr w:type="spellStart"/>
-      <w:r>
-        <w:rPr>
-          <w:rFonts w:ascii="Helvetica Neue Light" w:hAnsi="Helvetica Neue Light" w:cs="Helvetica Neue"/>
-          <w:color w:val="000000"/>
-          <w:sz w:val="20"/>
-          <w:szCs w:val="20"/>
-        </w:rPr>
-        <w:t>CarlsHacks</w:t>
-      </w:r>
-      <w:proofErr w:type="spellEnd"/>
-      <w:r>
-        <w:rPr>
-          <w:rFonts w:ascii="Helvetica Neue Light" w:hAnsi="Helvetica Neue Light" w:cs="Helvetica Neue"/>
-          <w:color w:val="000000"/>
-          <w:sz w:val="20"/>
-          <w:szCs w:val="20"/>
-        </w:rPr>
-        <w:t xml:space="preserve"> 2</w:t>
-      </w:r>
-      <w:r>
-        <w:rPr>
-          <w:rFonts w:ascii="Helvetica Neue Light" w:hAnsi="Helvetica Neue Light" w:cs="Helvetica Neue"/>
-          <w:color w:val="000000"/>
-          <w:sz w:val="20"/>
-          <w:szCs w:val="20"/>
-          <w:vertAlign w:val="superscript"/>
-        </w:rPr>
-        <w:t>nd</w:t>
-      </w:r>
-      <w:r>
-        <w:rPr>
-          <w:rFonts w:ascii="Helvetica Neue Light" w:hAnsi="Helvetica Neue Light" w:cs="Helvetica Neue"/>
-          <w:color w:val="000000"/>
-          <w:sz w:val="20"/>
-          <w:szCs w:val="20"/>
-        </w:rPr>
-        <w:t xml:space="preserve"> Place</w:t>
-      </w:r>
-      <w:r>
-        <w:rPr>
-          <w:rFonts w:ascii="Helvetica Neue Light" w:hAnsi="Helvetica Neue Light" w:cs="Helvetica Neue"/>
-          <w:color w:val="000000"/>
-          <w:sz w:val="20"/>
-          <w:szCs w:val="20"/>
-        </w:rPr>
-        <w:t xml:space="preserve"> Finisher</w:t>
+      <w:r>
+        <w:rPr>
+          <w:rFonts w:ascii="Helvetica Neue Light" w:hAnsi="Helvetica Neue Light" w:cs="Helvetica Neue"/>
+          <w:color w:val="000000"/>
+          <w:sz w:val="20"/>
+          <w:szCs w:val="20"/>
+        </w:rPr>
+        <w:t>Grace Hopper Conference Scholar</w:t>
       </w:r>
       <w:r>
         <w:rPr>
@@ -2855,47 +3180,16 @@
           <w:sz w:val="20"/>
           <w:szCs w:val="20"/>
         </w:rPr>
-        <w:t xml:space="preserve">for </w:t>
-      </w:r>
-      <w:proofErr w:type="spellStart"/>
-      <w:r>
-        <w:rPr>
-          <w:rFonts w:ascii="Helvetica Neue Light" w:hAnsi="Helvetica Neue Light" w:cs="Helvetica Neue"/>
-          <w:i/>
-          <w:iCs/>
-          <w:color w:val="000000"/>
-          <w:sz w:val="20"/>
-          <w:szCs w:val="20"/>
-        </w:rPr>
-        <w:t>SoundSketch</w:t>
-      </w:r>
-      <w:proofErr w:type="spellEnd"/>
-      <w:r>
-        <w:rPr>
-          <w:rFonts w:ascii="Helvetica Neue Light" w:hAnsi="Helvetica Neue Light" w:cs="Helvetica Neue"/>
-          <w:color w:val="000000"/>
-          <w:sz w:val="20"/>
-          <w:szCs w:val="20"/>
-        </w:rPr>
-        <w:t xml:space="preserve">: an </w:t>
-      </w:r>
-      <w:r>
-        <w:rPr>
-          <w:rFonts w:ascii="Helvetica Neue Light" w:hAnsi="Helvetica Neue Light" w:cs="Helvetica Neue"/>
-          <w:color w:val="000000"/>
-          <w:sz w:val="20"/>
-          <w:szCs w:val="20"/>
-        </w:rPr>
-        <w:t>interactive</w:t>
-      </w:r>
-      <w:r>
-        <w:rPr>
-          <w:rFonts w:ascii="Helvetica Neue Light" w:hAnsi="Helvetica Neue Light" w:cs="Helvetica Neue"/>
-          <w:color w:val="000000"/>
-          <w:sz w:val="20"/>
-          <w:szCs w:val="20"/>
-        </w:rPr>
-        <w:t xml:space="preserve"> drawing software program </w:t>
+        <w:t>Anita Borg Institute for Women and Technology</w:t>
+      </w:r>
+      <w:r>
+        <w:rPr>
+          <w:rFonts w:ascii="Helvetica Neue Light" w:hAnsi="Helvetica Neue Light" w:cs="Helvetica Neue"/>
+          <w:color w:val="000000"/>
+          <w:sz w:val="20"/>
+          <w:szCs w:val="20"/>
+        </w:rPr>
+        <w:t xml:space="preserve"> </w:t>
       </w:r>
     </w:p>
     <w:p>
@@ -2923,6 +3217,7 @@
           <w:sz w:val="20"/>
           <w:szCs w:val="20"/>
         </w:rPr>
+        <w:lastRenderedPageBreak/>
         <w:t>201</w:t>
       </w:r>
       <w:r>
@@ -2953,7 +3248,170 @@
           <w:sz w:val="20"/>
           <w:szCs w:val="20"/>
         </w:rPr>
-        <w:t>Hyslop-Warnholtz</w:t>
+        <w:t>CarlsHacks</w:t>
+      </w:r>
+      <w:proofErr w:type="spellEnd"/>
+      <w:r>
+        <w:rPr>
+          <w:rFonts w:ascii="Helvetica Neue Light" w:hAnsi="Helvetica Neue Light" w:cs="Helvetica Neue"/>
+          <w:color w:val="000000"/>
+          <w:sz w:val="20"/>
+          <w:szCs w:val="20"/>
+        </w:rPr>
+        <w:t xml:space="preserve"> 2</w:t>
+      </w:r>
+      <w:r>
+        <w:rPr>
+          <w:rFonts w:ascii="Helvetica Neue Light" w:hAnsi="Helvetica Neue Light" w:cs="Helvetica Neue"/>
+          <w:color w:val="000000"/>
+          <w:sz w:val="20"/>
+          <w:szCs w:val="20"/>
+          <w:vertAlign w:val="superscript"/>
+        </w:rPr>
+        <w:t>nd</w:t>
+      </w:r>
+      <w:r>
+        <w:rPr>
+          <w:rFonts w:ascii="Helvetica Neue Light" w:hAnsi="Helvetica Neue Light" w:cs="Helvetica Neue"/>
+          <w:color w:val="000000"/>
+          <w:sz w:val="20"/>
+          <w:szCs w:val="20"/>
+        </w:rPr>
+        <w:t xml:space="preserve"> Place</w:t>
+      </w:r>
+      <w:r>
+        <w:rPr>
+          <w:rFonts w:ascii="Helvetica Neue Light" w:hAnsi="Helvetica Neue Light" w:cs="Helvetica Neue"/>
+          <w:color w:val="000000"/>
+          <w:sz w:val="20"/>
+          <w:szCs w:val="20"/>
+        </w:rPr>
+        <w:t xml:space="preserve"> Finisher</w:t>
+      </w:r>
+      <w:r>
+        <w:rPr>
+          <w:rFonts w:ascii="Helvetica Neue Light" w:hAnsi="Helvetica Neue Light" w:cs="Helvetica Neue"/>
+          <w:color w:val="000000"/>
+          <w:sz w:val="20"/>
+          <w:szCs w:val="20"/>
+        </w:rPr>
+        <w:t xml:space="preserve">, </w:t>
+      </w:r>
+      <w:r>
+        <w:rPr>
+          <w:rFonts w:ascii="Helvetica Neue Light" w:hAnsi="Helvetica Neue Light" w:cs="Helvetica Neue"/>
+          <w:color w:val="000000"/>
+          <w:sz w:val="20"/>
+          <w:szCs w:val="20"/>
+        </w:rPr>
+        <w:t xml:space="preserve">for </w:t>
+      </w:r>
+      <w:proofErr w:type="spellStart"/>
+      <w:r>
+        <w:rPr>
+          <w:rFonts w:ascii="Helvetica Neue Light" w:hAnsi="Helvetica Neue Light" w:cs="Helvetica Neue"/>
+          <w:i/>
+          <w:iCs/>
+          <w:color w:val="000000"/>
+          <w:sz w:val="20"/>
+          <w:szCs w:val="20"/>
+        </w:rPr>
+        <w:t>SoundSketch</w:t>
+      </w:r>
+      <w:proofErr w:type="spellEnd"/>
+      <w:r>
+        <w:rPr>
+          <w:rFonts w:ascii="Helvetica Neue Light" w:hAnsi="Helvetica Neue Light" w:cs="Helvetica Neue"/>
+          <w:color w:val="000000"/>
+          <w:sz w:val="20"/>
+          <w:szCs w:val="20"/>
+        </w:rPr>
+        <w:t xml:space="preserve">: an </w:t>
+      </w:r>
+      <w:r>
+        <w:rPr>
+          <w:rFonts w:ascii="Helvetica Neue Light" w:hAnsi="Helvetica Neue Light" w:cs="Helvetica Neue"/>
+          <w:color w:val="000000"/>
+          <w:sz w:val="20"/>
+          <w:szCs w:val="20"/>
+        </w:rPr>
+        <w:t>interactive</w:t>
+      </w:r>
+      <w:r>
+        <w:rPr>
+          <w:rFonts w:ascii="Helvetica Neue Light" w:hAnsi="Helvetica Neue Light" w:cs="Helvetica Neue"/>
+          <w:color w:val="000000"/>
+          <w:sz w:val="20"/>
+          <w:szCs w:val="20"/>
+        </w:rPr>
+        <w:t xml:space="preserve"> drawing software program </w:t>
+      </w:r>
+    </w:p>
+    <w:p>
+      <w:pPr>
+        <w:suppressAutoHyphens/>
+        <w:autoSpaceDE w:val="0"/>
+        <w:autoSpaceDN w:val="0"/>
+        <w:adjustRightInd w:val="0"/>
+        <w:spacing w:line="240" w:lineRule="atLeast"/>
+        <w:ind w:left="720" w:hanging="720"/>
+        <w:textAlignment w:val="center"/>
+        <w:rPr>
+          <w:rFonts w:ascii="Helvetica Neue Light" w:hAnsi="Helvetica Neue Light" w:cs="Helvetica Neue"/>
+          <w:color w:val="000000"/>
+          <w:sz w:val="20"/>
+          <w:szCs w:val="20"/>
+        </w:rPr>
+      </w:pPr>
+      <w:r>
+        <w:rPr>
+          <w:rFonts w:ascii="Helvetica Neue Light" w:hAnsi="Helvetica Neue Light" w:cs="Helvetica Neue"/>
+          <w:b/>
+          <w:bCs/>
+          <w:color w:val="000000"/>
+          <w:sz w:val="20"/>
+          <w:szCs w:val="20"/>
+        </w:rPr>
+        <w:t>201</w:t>
+      </w:r>
+      <w:r>
+        <w:rPr>
+          <w:rFonts w:ascii="Helvetica Neue Light" w:hAnsi="Helvetica Neue Light" w:cs="Helvetica Neue"/>
+          <w:b/>
+          <w:bCs/>
+          <w:color w:val="000000"/>
+          <w:sz w:val="20"/>
+          <w:szCs w:val="20"/>
+        </w:rPr>
+        <w:t>6</w:t>
+      </w:r>
+      <w:r>
+        <w:rPr>
+          <w:rFonts w:ascii="Helvetica Neue Light" w:hAnsi="Helvetica Neue Light" w:cs="Helvetica Neue"/>
+          <w:color w:val="000000"/>
+          <w:sz w:val="20"/>
+          <w:szCs w:val="20"/>
+        </w:rPr>
+        <w:t xml:space="preserve">             </w:t>
+      </w:r>
+      <w:r>
+        <w:rPr>
+          <w:rFonts w:ascii="Helvetica Neue Light" w:hAnsi="Helvetica Neue Light" w:cs="Helvetica Neue"/>
+          <w:color w:val="000000"/>
+          <w:sz w:val="20"/>
+          <w:szCs w:val="20"/>
+        </w:rPr>
+        <w:t>Hyslop-</w:t>
+      </w:r>
+      <w:proofErr w:type="spellStart"/>
+      <w:r>
+        <w:rPr>
+          <w:rFonts w:ascii="Helvetica Neue Light" w:hAnsi="Helvetica Neue Light" w:cs="Helvetica Neue"/>
+          <w:color w:val="000000"/>
+          <w:sz w:val="20"/>
+          <w:szCs w:val="20"/>
+        </w:rPr>
+        <w:t>Warnholtz</w:t>
       </w:r>
       <w:proofErr w:type="spellEnd"/>
       <w:r>
@@ -3038,7 +3496,6 @@
           <w:sz w:val="26"/>
           <w:szCs w:val="26"/>
         </w:rPr>
-        <w:lastRenderedPageBreak/>
         <w:t>Residencies and Workshops</w:t>
       </w:r>
     </w:p>
@@ -3216,21 +3673,7 @@
         <w:rPr>
           <w:rFonts w:ascii="Helvetica Neue Light" w:hAnsi="Helvetica Neue Light"/>
         </w:rPr>
-        <w:t xml:space="preserve">Using the exhibitions of the 2017 Venice Biennale, the Peggy Guggenheim collection, and the exhibitions of Palazzo </w:t>
-      </w:r>
-      <w:proofErr w:type="spellStart"/>
-      <w:r>
-        <w:rPr>
-          <w:rFonts w:ascii="Helvetica Neue Light" w:hAnsi="Helvetica Neue Light"/>
-        </w:rPr>
-        <w:t>Fortuny</w:t>
-      </w:r>
-      <w:proofErr w:type="spellEnd"/>
-      <w:r>
-        <w:rPr>
-          <w:rFonts w:ascii="Helvetica Neue Light" w:hAnsi="Helvetica Neue Light"/>
-        </w:rPr>
-        <w:t xml:space="preserve">, Palazzo Grassi, and Punta Della Dogana as starting points, guest artists to the </w:t>
+        <w:t xml:space="preserve">Using the exhibitions of the 2017 Venice Biennale, the Peggy Guggenheim collection, and the exhibitions of Palazzo Fortuny, Palazzo Grassi, and Punta Della Dogana as starting points, guest artists to the </w:t>
       </w:r>
       <w:proofErr w:type="spellStart"/>
       <w:r>
@@ -4124,7 +4567,7 @@
 </file>
 
 <file path=word/styles.xml><?xml version="1.0" encoding="utf-8"?>
-<w:styles xmlns:mc="http://schemas.openxmlformats.org/markup-compatibility/2006" xmlns:r="http://schemas.openxmlformats.org/officeDocument/2006/relationships" xmlns:w="http://schemas.openxmlformats.org/wordprocessingml/2006/main" xmlns:w14="http://schemas.microsoft.com/office/word/2010/wordml" xmlns:w15="http://schemas.microsoft.com/office/word/2012/wordml" xmlns:w16cex="http://schemas.microsoft.com/office/word/2018/wordml/cex" xmlns:w16cid="http://schemas.microsoft.com/office/word/2016/wordml/cid" xmlns:w16="http://schemas.microsoft.com/office/word/2018/wordml" xmlns:w16sdtdh="http://schemas.microsoft.com/office/word/2020/wordml/sdtdatahash" xmlns:w16se="http://schemas.microsoft.com/office/word/2015/wordml/symex" mc:Ignorable="w14 w15 w16se w16cid w16 w16cex w16sdtdh">
+<w:styles xmlns:mc="http://schemas.openxmlformats.org/markup-compatibility/2006" xmlns:r="http://schemas.openxmlformats.org/officeDocument/2006/relationships" xmlns:w="http://schemas.openxmlformats.org/wordprocessingml/2006/main" xmlns:w14="http://schemas.microsoft.com/office/word/2010/wordml" xmlns:w15="http://schemas.microsoft.com/office/word/2012/wordml" xmlns:w16cex="http://schemas.microsoft.com/office/word/2018/wordml/cex" xmlns:w16cid="http://schemas.microsoft.com/office/word/2016/wordml/cid" xmlns:w16="http://schemas.microsoft.com/office/word/2018/wordml" xmlns:w16du="http://schemas.microsoft.com/office/word/2023/wordml/word16du" xmlns:w16sdtdh="http://schemas.microsoft.com/office/word/2020/wordml/sdtdatahash" xmlns:w16sdtfl="http://schemas.microsoft.com/office/word/2024/wordml/sdtformatlock" xmlns:w16se="http://schemas.microsoft.com/office/word/2015/wordml/symex" mc:Ignorable="w14 w15 w16se w16cid w16 w16cex w16sdtdh w16sdtfl w16du">
   <w:docDefaults>
     <w:rPrDefault>
       <w:rPr>

</xml_diff>